<commit_message>
Poprawka dwóch ostatnich akapitów
</commit_message>
<xml_diff>
--- a/PZ.docx
+++ b/PZ.docx
@@ -1,6 +1,6 @@
 
 <file path=word/document.xml><?xml version="1.0" encoding="utf-8"?>
-<w:document xmlns:wpc="http://schemas.microsoft.com/office/word/2010/wordprocessingCanvas" xmlns:mc="http://schemas.openxmlformats.org/markup-compatibility/2006" xmlns:o="urn:schemas-microsoft-com:office:office" xmlns:r="http://schemas.openxmlformats.org/officeDocument/2006/relationships" xmlns:m="http://schemas.openxmlformats.org/officeDocument/2006/math" xmlns:v="urn:schemas-microsoft-com:vml" xmlns:wp14="http://schemas.microsoft.com/office/word/2010/wordprocessingDrawing" xmlns:wp="http://schemas.openxmlformats.org/drawingml/2006/wordprocessingDrawing" xmlns:w10="urn:schemas-microsoft-com:office:word" xmlns:w="http://schemas.openxmlformats.org/wordprocessingml/2006/main" xmlns:w14="http://schemas.microsoft.com/office/word/2010/wordml" xmlns:wpg="http://schemas.microsoft.com/office/word/2010/wordprocessingGroup" xmlns:wpi="http://schemas.microsoft.com/office/word/2010/wordprocessingInk" xmlns:wne="http://schemas.microsoft.com/office/word/2006/wordml" xmlns:wps="http://schemas.microsoft.com/office/word/2010/wordprocessingShape" mc:Ignorable="w14 wp14">
+<w:document xmlns:wpc="http://schemas.microsoft.com/office/word/2010/wordprocessingCanvas" xmlns:cx="http://schemas.microsoft.com/office/drawing/2014/chartex" xmlns:cx1="http://schemas.microsoft.com/office/drawing/2015/9/8/chartex" xmlns:mc="http://schemas.openxmlformats.org/markup-compatibility/2006" xmlns:o="urn:schemas-microsoft-com:office:office" xmlns:r="http://schemas.openxmlformats.org/officeDocument/2006/relationships" xmlns:m="http://schemas.openxmlformats.org/officeDocument/2006/math" xmlns:v="urn:schemas-microsoft-com:vml" xmlns:wp14="http://schemas.microsoft.com/office/word/2010/wordprocessingDrawing" xmlns:wp="http://schemas.openxmlformats.org/drawingml/2006/wordprocessingDrawing" xmlns:w10="urn:schemas-microsoft-com:office:word" xmlns:w="http://schemas.openxmlformats.org/wordprocessingml/2006/main" xmlns:w14="http://schemas.microsoft.com/office/word/2010/wordml" xmlns:w15="http://schemas.microsoft.com/office/word/2012/wordml" xmlns:w16se="http://schemas.microsoft.com/office/word/2015/wordml/symex" xmlns:wpg="http://schemas.microsoft.com/office/word/2010/wordprocessingGroup" xmlns:wpi="http://schemas.microsoft.com/office/word/2010/wordprocessingInk" xmlns:wne="http://schemas.microsoft.com/office/word/2006/wordml" xmlns:wps="http://schemas.microsoft.com/office/word/2010/wordprocessingShape" mc:Ignorable="w14 w15 w16se wp14">
   <w:body>
     <w:p>
       <w:pPr>
@@ -20,7 +20,6 @@
           <w:noProof/>
           <w:sz w:val="40"/>
           <w:szCs w:val="40"/>
-          <w:lang w:eastAsia="pl-PL"/>
         </w:rPr>
         <w:drawing>
           <wp:anchor distT="0" distB="0" distL="114300" distR="114300" simplePos="0" relativeHeight="251658240" behindDoc="0" locked="0" layoutInCell="1" allowOverlap="1">
@@ -54,7 +53,7 @@
                     <pic:cNvPicPr/>
                   </pic:nvPicPr>
                   <pic:blipFill>
-                    <a:blip r:embed="rId9" cstate="print"/>
+                    <a:blip r:embed="rId8" cstate="print"/>
                     <a:srcRect/>
                     <a:stretch>
                       <a:fillRect/>
@@ -96,7 +95,6 @@
           <w:noProof/>
           <w:sz w:val="40"/>
           <w:szCs w:val="40"/>
-          <w:lang w:eastAsia="pl-PL"/>
         </w:rPr>
         <w:t>Interdyscyplinarne Centrum Modelowania Komputerowego</w:t>
       </w:r>
@@ -373,19 +371,8 @@
           <w:sz w:val="32"/>
           <w:szCs w:val="32"/>
         </w:rPr>
-        <w:t xml:space="preserve">Sylwester </w:t>
-      </w:r>
-      <w:proofErr w:type="spellStart"/>
-      <w:r>
-        <w:rPr>
-          <w:rFonts w:cstheme="minorHAnsi"/>
-          <w:b/>
-          <w:sz w:val="32"/>
-          <w:szCs w:val="32"/>
-        </w:rPr>
-        <w:t>Bontur</w:t>
-      </w:r>
-      <w:proofErr w:type="spellEnd"/>
+        <w:t>Sylwester Bontur</w:t>
+      </w:r>
       <w:r>
         <w:rPr>
           <w:rFonts w:cstheme="minorHAnsi"/>
@@ -586,7 +573,19 @@
         <w:rPr>
           <w:rFonts w:cstheme="minorHAnsi"/>
         </w:rPr>
-        <w:t xml:space="preserve">, gdzie klient ma możliwość wypożyczenia samochody maksymalnie na 24h. Drugą opcją będzie wypożyczenie </w:t>
+        <w:t xml:space="preserve">, gdzie klient ma </w:t>
+      </w:r>
+      <w:r>
+        <w:rPr>
+          <w:rFonts w:cstheme="minorHAnsi"/>
+        </w:rPr>
+        <w:t>możliwość wypożyczenia samochodu</w:t>
+      </w:r>
+      <w:r>
+        <w:rPr>
+          <w:rFonts w:cstheme="minorHAnsi"/>
+        </w:rPr>
+        <w:t xml:space="preserve"> maksymalnie na 24h. Drugą opcją będzie wypożyczenie </w:t>
       </w:r>
       <w:r>
         <w:rPr>
@@ -969,16 +968,8 @@
         <w:rPr>
           <w:rFonts w:cstheme="minorHAnsi"/>
         </w:rPr>
-        <w:t xml:space="preserve">Jaki samochód zostanie </w:t>
-      </w:r>
-      <w:proofErr w:type="gramStart"/>
-      <w:r>
-        <w:rPr>
-          <w:rFonts w:cstheme="minorHAnsi"/>
-        </w:rPr>
-        <w:t>wypożyczony</w:t>
-      </w:r>
-      <w:proofErr w:type="gramEnd"/>
+        <w:t>Jaki samochód zostanie wypożyczony</w:t>
+      </w:r>
     </w:p>
     <w:p>
       <w:pPr>
@@ -1067,7 +1058,19 @@
         <w:rPr>
           <w:rFonts w:cstheme="minorHAnsi"/>
         </w:rPr>
-        <w:t>obsługa, sprawią, że będziesz zadowolony.</w:t>
+        <w:t>obsługa, sprawią, że</w:t>
+      </w:r>
+      <w:r>
+        <w:rPr>
+          <w:rFonts w:cstheme="minorHAnsi"/>
+        </w:rPr>
+        <w:t xml:space="preserve"> każdy klient będzie</w:t>
+      </w:r>
+      <w:r>
+        <w:rPr>
+          <w:rFonts w:cstheme="minorHAnsi"/>
+        </w:rPr>
+        <w:t xml:space="preserve"> zadowolony.</w:t>
       </w:r>
     </w:p>
     <w:p>
@@ -1091,13 +1094,85 @@
         <w:rPr>
           <w:rFonts w:cstheme="minorHAnsi"/>
         </w:rPr>
-        <w:t>Uwaga! Wypożyczając samochód, dostajesz samochód zatankowany do pełna. Zwracając auto zobowiązujesz się oddać auto z pełnym zbiornikiem paliwa.</w:t>
+        <w:t>Każdy samochód</w:t>
+      </w:r>
+      <w:r>
+        <w:rPr>
+          <w:rFonts w:cstheme="minorHAnsi"/>
+        </w:rPr>
+        <w:t xml:space="preserve"> zatankowany</w:t>
+      </w:r>
+      <w:r>
+        <w:rPr>
+          <w:rFonts w:cstheme="minorHAnsi"/>
+        </w:rPr>
+        <w:t xml:space="preserve"> jest</w:t>
+      </w:r>
+      <w:r>
+        <w:rPr>
+          <w:rFonts w:cstheme="minorHAnsi"/>
+        </w:rPr>
+        <w:t xml:space="preserve"> do </w:t>
+      </w:r>
+      <w:r>
+        <w:rPr>
+          <w:rFonts w:cstheme="minorHAnsi"/>
+        </w:rPr>
+        <w:t>„</w:t>
+      </w:r>
+      <w:r>
+        <w:rPr>
+          <w:rFonts w:cstheme="minorHAnsi"/>
+        </w:rPr>
+        <w:t>pełna</w:t>
+      </w:r>
+      <w:r>
+        <w:rPr>
+          <w:rFonts w:cstheme="minorHAnsi"/>
+        </w:rPr>
+        <w:t>”</w:t>
+      </w:r>
+      <w:r>
+        <w:rPr>
+          <w:rFonts w:cstheme="minorHAnsi"/>
+        </w:rPr>
+        <w:t xml:space="preserve">. Zwracając auto </w:t>
+      </w:r>
+      <w:r>
+        <w:rPr>
+          <w:rFonts w:cstheme="minorHAnsi"/>
+        </w:rPr>
+        <w:t>klient zobowiązany jest</w:t>
       </w:r>
       <w:r>
         <w:rPr>
           <w:rFonts w:cstheme="minorHAnsi"/>
         </w:rPr>
         <w:t xml:space="preserve"> </w:t>
+      </w:r>
+      <w:r>
+        <w:rPr>
+          <w:rFonts w:cstheme="minorHAnsi"/>
+        </w:rPr>
+        <w:t>zwrócić auto z </w:t>
+      </w:r>
+      <w:r>
+        <w:rPr>
+          <w:rFonts w:cstheme="minorHAnsi"/>
+        </w:rPr>
+        <w:t>pełnym zbiornikiem paliwa.</w:t>
+      </w:r>
+      <w:r>
+        <w:rPr>
+          <w:rFonts w:cstheme="minorHAnsi"/>
+        </w:rPr>
+        <w:t xml:space="preserve"> </w:t>
+      </w:r>
+      <w:r>
+        <w:rPr>
+          <w:rFonts w:cstheme="minorHAnsi"/>
+        </w:rPr>
+        <w:t>W przeciwnym wypadku zostanie naliczona dodatkowa opłata.</w:t>
       </w:r>
       <w:bookmarkStart w:id="0" w:name="_GoBack"/>
       <w:bookmarkEnd w:id="0"/>
@@ -1119,7 +1194,7 @@
       </w:pPr>
     </w:p>
     <w:sectPr>
-      <w:footerReference w:type="default" r:id="rId10"/>
+      <w:footerReference w:type="default" r:id="rId9"/>
       <w:pgSz w:w="11906" w:h="16838"/>
       <w:pgMar w:top="1134" w:right="1417" w:bottom="1417" w:left="1417" w:header="708" w:footer="708" w:gutter="0"/>
       <w:cols w:space="708"/>
@@ -1130,7 +1205,7 @@
 </file>
 
 <file path=word/endnotes.xml><?xml version="1.0" encoding="utf-8"?>
-<w:endnotes xmlns:wpc="http://schemas.microsoft.com/office/word/2010/wordprocessingCanvas" xmlns:mc="http://schemas.openxmlformats.org/markup-compatibility/2006" xmlns:o="urn:schemas-microsoft-com:office:office" xmlns:r="http://schemas.openxmlformats.org/officeDocument/2006/relationships" xmlns:m="http://schemas.openxmlformats.org/officeDocument/2006/math" xmlns:v="urn:schemas-microsoft-com:vml" xmlns:wp14="http://schemas.microsoft.com/office/word/2010/wordprocessingDrawing" xmlns:wp="http://schemas.openxmlformats.org/drawingml/2006/wordprocessingDrawing" xmlns:w10="urn:schemas-microsoft-com:office:word" xmlns:w="http://schemas.openxmlformats.org/wordprocessingml/2006/main" xmlns:w14="http://schemas.microsoft.com/office/word/2010/wordml" xmlns:wpg="http://schemas.microsoft.com/office/word/2010/wordprocessingGroup" xmlns:wpi="http://schemas.microsoft.com/office/word/2010/wordprocessingInk" xmlns:wne="http://schemas.microsoft.com/office/word/2006/wordml" xmlns:wps="http://schemas.microsoft.com/office/word/2010/wordprocessingShape" mc:Ignorable="w14 wp14">
+<w:endnotes xmlns:wpc="http://schemas.microsoft.com/office/word/2010/wordprocessingCanvas" xmlns:cx="http://schemas.microsoft.com/office/drawing/2014/chartex" xmlns:cx1="http://schemas.microsoft.com/office/drawing/2015/9/8/chartex" xmlns:mc="http://schemas.openxmlformats.org/markup-compatibility/2006" xmlns:o="urn:schemas-microsoft-com:office:office" xmlns:r="http://schemas.openxmlformats.org/officeDocument/2006/relationships" xmlns:m="http://schemas.openxmlformats.org/officeDocument/2006/math" xmlns:v="urn:schemas-microsoft-com:vml" xmlns:wp14="http://schemas.microsoft.com/office/word/2010/wordprocessingDrawing" xmlns:wp="http://schemas.openxmlformats.org/drawingml/2006/wordprocessingDrawing" xmlns:w10="urn:schemas-microsoft-com:office:word" xmlns:w="http://schemas.openxmlformats.org/wordprocessingml/2006/main" xmlns:w14="http://schemas.microsoft.com/office/word/2010/wordml" xmlns:w15="http://schemas.microsoft.com/office/word/2012/wordml" xmlns:w16se="http://schemas.microsoft.com/office/word/2015/wordml/symex" xmlns:wpg="http://schemas.microsoft.com/office/word/2010/wordprocessingGroup" xmlns:wpi="http://schemas.microsoft.com/office/word/2010/wordprocessingInk" xmlns:wne="http://schemas.microsoft.com/office/word/2006/wordml" xmlns:wps="http://schemas.microsoft.com/office/word/2010/wordprocessingShape" mc:Ignorable="w14 w15 w16se wp14">
   <w:endnote w:type="separator" w:id="-1">
     <w:p>
       <w:pPr>
@@ -1155,7 +1230,7 @@
 </file>
 
 <file path=word/footer1.xml><?xml version="1.0" encoding="utf-8"?>
-<w:ftr xmlns:wpc="http://schemas.microsoft.com/office/word/2010/wordprocessingCanvas" xmlns:mc="http://schemas.openxmlformats.org/markup-compatibility/2006" xmlns:o="urn:schemas-microsoft-com:office:office" xmlns:r="http://schemas.openxmlformats.org/officeDocument/2006/relationships" xmlns:m="http://schemas.openxmlformats.org/officeDocument/2006/math" xmlns:v="urn:schemas-microsoft-com:vml" xmlns:wp14="http://schemas.microsoft.com/office/word/2010/wordprocessingDrawing" xmlns:wp="http://schemas.openxmlformats.org/drawingml/2006/wordprocessingDrawing" xmlns:w10="urn:schemas-microsoft-com:office:word" xmlns:w="http://schemas.openxmlformats.org/wordprocessingml/2006/main" xmlns:w14="http://schemas.microsoft.com/office/word/2010/wordml" xmlns:wpg="http://schemas.microsoft.com/office/word/2010/wordprocessingGroup" xmlns:wpi="http://schemas.microsoft.com/office/word/2010/wordprocessingInk" xmlns:wne="http://schemas.microsoft.com/office/word/2006/wordml" xmlns:wps="http://schemas.microsoft.com/office/word/2010/wordprocessingShape" mc:Ignorable="w14 wp14">
+<w:ftr xmlns:wpc="http://schemas.microsoft.com/office/word/2010/wordprocessingCanvas" xmlns:cx="http://schemas.microsoft.com/office/drawing/2014/chartex" xmlns:cx1="http://schemas.microsoft.com/office/drawing/2015/9/8/chartex" xmlns:mc="http://schemas.openxmlformats.org/markup-compatibility/2006" xmlns:o="urn:schemas-microsoft-com:office:office" xmlns:r="http://schemas.openxmlformats.org/officeDocument/2006/relationships" xmlns:m="http://schemas.openxmlformats.org/officeDocument/2006/math" xmlns:v="urn:schemas-microsoft-com:vml" xmlns:wp14="http://schemas.microsoft.com/office/word/2010/wordprocessingDrawing" xmlns:wp="http://schemas.openxmlformats.org/drawingml/2006/wordprocessingDrawing" xmlns:w10="urn:schemas-microsoft-com:office:word" xmlns:w="http://schemas.openxmlformats.org/wordprocessingml/2006/main" xmlns:w14="http://schemas.microsoft.com/office/word/2010/wordml" xmlns:w15="http://schemas.microsoft.com/office/word/2012/wordml" xmlns:w16se="http://schemas.microsoft.com/office/word/2015/wordml/symex" xmlns:wpg="http://schemas.microsoft.com/office/word/2010/wordprocessingGroup" xmlns:wpi="http://schemas.microsoft.com/office/word/2010/wordprocessingInk" xmlns:wne="http://schemas.microsoft.com/office/word/2006/wordml" xmlns:wps="http://schemas.microsoft.com/office/word/2010/wordprocessingShape" mc:Ignorable="w14 w15 w16se wp14">
   <w:sdt>
     <w:sdtPr>
       <w:id w:val="1725947659"/>
@@ -1285,7 +1360,7 @@
 </file>
 
 <file path=word/footnotes.xml><?xml version="1.0" encoding="utf-8"?>
-<w:footnotes xmlns:wpc="http://schemas.microsoft.com/office/word/2010/wordprocessingCanvas" xmlns:mc="http://schemas.openxmlformats.org/markup-compatibility/2006" xmlns:o="urn:schemas-microsoft-com:office:office" xmlns:r="http://schemas.openxmlformats.org/officeDocument/2006/relationships" xmlns:m="http://schemas.openxmlformats.org/officeDocument/2006/math" xmlns:v="urn:schemas-microsoft-com:vml" xmlns:wp14="http://schemas.microsoft.com/office/word/2010/wordprocessingDrawing" xmlns:wp="http://schemas.openxmlformats.org/drawingml/2006/wordprocessingDrawing" xmlns:w10="urn:schemas-microsoft-com:office:word" xmlns:w="http://schemas.openxmlformats.org/wordprocessingml/2006/main" xmlns:w14="http://schemas.microsoft.com/office/word/2010/wordml" xmlns:wpg="http://schemas.microsoft.com/office/word/2010/wordprocessingGroup" xmlns:wpi="http://schemas.microsoft.com/office/word/2010/wordprocessingInk" xmlns:wne="http://schemas.microsoft.com/office/word/2006/wordml" xmlns:wps="http://schemas.microsoft.com/office/word/2010/wordprocessingShape" mc:Ignorable="w14 wp14">
+<w:footnotes xmlns:wpc="http://schemas.microsoft.com/office/word/2010/wordprocessingCanvas" xmlns:cx="http://schemas.microsoft.com/office/drawing/2014/chartex" xmlns:cx1="http://schemas.microsoft.com/office/drawing/2015/9/8/chartex" xmlns:mc="http://schemas.openxmlformats.org/markup-compatibility/2006" xmlns:o="urn:schemas-microsoft-com:office:office" xmlns:r="http://schemas.openxmlformats.org/officeDocument/2006/relationships" xmlns:m="http://schemas.openxmlformats.org/officeDocument/2006/math" xmlns:v="urn:schemas-microsoft-com:vml" xmlns:wp14="http://schemas.microsoft.com/office/word/2010/wordprocessingDrawing" xmlns:wp="http://schemas.openxmlformats.org/drawingml/2006/wordprocessingDrawing" xmlns:w10="urn:schemas-microsoft-com:office:word" xmlns:w="http://schemas.openxmlformats.org/wordprocessingml/2006/main" xmlns:w14="http://schemas.microsoft.com/office/word/2010/wordml" xmlns:w15="http://schemas.microsoft.com/office/word/2012/wordml" xmlns:w16se="http://schemas.microsoft.com/office/word/2015/wordml/symex" xmlns:wpg="http://schemas.microsoft.com/office/word/2010/wordprocessingGroup" xmlns:wpi="http://schemas.microsoft.com/office/word/2010/wordprocessingInk" xmlns:wne="http://schemas.microsoft.com/office/word/2006/wordml" xmlns:wps="http://schemas.microsoft.com/office/word/2010/wordprocessingShape" mc:Ignorable="w14 w15 w16se wp14">
   <w:footnote w:type="separator" w:id="-1">
     <w:p>
       <w:pPr>
@@ -1310,8 +1385,8 @@
 </file>
 
 <file path=word/numbering.xml><?xml version="1.0" encoding="utf-8"?>
-<w:numbering xmlns:wpc="http://schemas.microsoft.com/office/word/2010/wordprocessingCanvas" xmlns:mc="http://schemas.openxmlformats.org/markup-compatibility/2006" xmlns:o="urn:schemas-microsoft-com:office:office" xmlns:r="http://schemas.openxmlformats.org/officeDocument/2006/relationships" xmlns:m="http://schemas.openxmlformats.org/officeDocument/2006/math" xmlns:v="urn:schemas-microsoft-com:vml" xmlns:wp14="http://schemas.microsoft.com/office/word/2010/wordprocessingDrawing" xmlns:wp="http://schemas.openxmlformats.org/drawingml/2006/wordprocessingDrawing" xmlns:w10="urn:schemas-microsoft-com:office:word" xmlns:w="http://schemas.openxmlformats.org/wordprocessingml/2006/main" xmlns:w14="http://schemas.microsoft.com/office/word/2010/wordml" xmlns:wpg="http://schemas.microsoft.com/office/word/2010/wordprocessingGroup" xmlns:wpi="http://schemas.microsoft.com/office/word/2010/wordprocessingInk" xmlns:wne="http://schemas.microsoft.com/office/word/2006/wordml" xmlns:wps="http://schemas.microsoft.com/office/word/2010/wordprocessingShape" mc:Ignorable="w14 wp14">
-  <w:abstractNum w:abstractNumId="0">
+<w:numbering xmlns:wpc="http://schemas.microsoft.com/office/word/2010/wordprocessingCanvas" xmlns:cx="http://schemas.microsoft.com/office/drawing/2014/chartex" xmlns:cx1="http://schemas.microsoft.com/office/drawing/2015/9/8/chartex" xmlns:mc="http://schemas.openxmlformats.org/markup-compatibility/2006" xmlns:o="urn:schemas-microsoft-com:office:office" xmlns:r="http://schemas.openxmlformats.org/officeDocument/2006/relationships" xmlns:m="http://schemas.openxmlformats.org/officeDocument/2006/math" xmlns:v="urn:schemas-microsoft-com:vml" xmlns:wp14="http://schemas.microsoft.com/office/word/2010/wordprocessingDrawing" xmlns:wp="http://schemas.openxmlformats.org/drawingml/2006/wordprocessingDrawing" xmlns:w10="urn:schemas-microsoft-com:office:word" xmlns:w="http://schemas.openxmlformats.org/wordprocessingml/2006/main" xmlns:w14="http://schemas.microsoft.com/office/word/2010/wordml" xmlns:w15="http://schemas.microsoft.com/office/word/2012/wordml" xmlns:w16se="http://schemas.microsoft.com/office/word/2015/wordml/symex" xmlns:wpg="http://schemas.microsoft.com/office/word/2010/wordprocessingGroup" xmlns:wpi="http://schemas.microsoft.com/office/word/2010/wordprocessingInk" xmlns:wne="http://schemas.microsoft.com/office/word/2006/wordml" xmlns:wps="http://schemas.microsoft.com/office/word/2010/wordprocessingShape" mc:Ignorable="w14 w15 w16se wp14">
+  <w:abstractNum w:abstractNumId="0" w15:restartNumberingAfterBreak="0">
     <w:nsid w:val="04946047"/>
     <w:multiLevelType w:val="hybridMultilevel"/>
     <w:tmpl w:val="3A5652EC"/>
@@ -1400,7 +1475,7 @@
       </w:pPr>
     </w:lvl>
   </w:abstractNum>
-  <w:abstractNum w:abstractNumId="1">
+  <w:abstractNum w:abstractNumId="1" w15:restartNumberingAfterBreak="0">
     <w:nsid w:val="04EA3462"/>
     <w:multiLevelType w:val="hybridMultilevel"/>
     <w:tmpl w:val="B1C2EAAE"/>
@@ -1513,7 +1588,7 @@
       </w:rPr>
     </w:lvl>
   </w:abstractNum>
-  <w:abstractNum w:abstractNumId="2">
+  <w:abstractNum w:abstractNumId="2" w15:restartNumberingAfterBreak="0">
     <w:nsid w:val="0512416A"/>
     <w:multiLevelType w:val="hybridMultilevel"/>
     <w:tmpl w:val="850E1218"/>
@@ -1599,7 +1674,7 @@
       </w:pPr>
     </w:lvl>
   </w:abstractNum>
-  <w:abstractNum w:abstractNumId="3">
+  <w:abstractNum w:abstractNumId="3" w15:restartNumberingAfterBreak="0">
     <w:nsid w:val="0B3D5DFF"/>
     <w:multiLevelType w:val="hybridMultilevel"/>
     <w:tmpl w:val="8BC6AD62"/>
@@ -1712,7 +1787,7 @@
       </w:rPr>
     </w:lvl>
   </w:abstractNum>
-  <w:abstractNum w:abstractNumId="4">
+  <w:abstractNum w:abstractNumId="4" w15:restartNumberingAfterBreak="0">
     <w:nsid w:val="0D31412E"/>
     <w:multiLevelType w:val="multilevel"/>
     <w:tmpl w:val="0415001F"/>
@@ -1798,7 +1873,7 @@
       </w:pPr>
     </w:lvl>
   </w:abstractNum>
-  <w:abstractNum w:abstractNumId="5">
+  <w:abstractNum w:abstractNumId="5" w15:restartNumberingAfterBreak="0">
     <w:nsid w:val="0F7F2691"/>
     <w:multiLevelType w:val="hybridMultilevel"/>
     <w:tmpl w:val="9B04759A"/>
@@ -1911,7 +1986,7 @@
       </w:rPr>
     </w:lvl>
   </w:abstractNum>
-  <w:abstractNum w:abstractNumId="6">
+  <w:abstractNum w:abstractNumId="6" w15:restartNumberingAfterBreak="0">
     <w:nsid w:val="11A058DA"/>
     <w:multiLevelType w:val="multilevel"/>
     <w:tmpl w:val="0415001F"/>
@@ -1997,7 +2072,7 @@
       </w:pPr>
     </w:lvl>
   </w:abstractNum>
-  <w:abstractNum w:abstractNumId="7">
+  <w:abstractNum w:abstractNumId="7" w15:restartNumberingAfterBreak="0">
     <w:nsid w:val="11E938D9"/>
     <w:multiLevelType w:val="hybridMultilevel"/>
     <w:tmpl w:val="9B08073E"/>
@@ -2086,7 +2161,7 @@
       </w:pPr>
     </w:lvl>
   </w:abstractNum>
-  <w:abstractNum w:abstractNumId="8">
+  <w:abstractNum w:abstractNumId="8" w15:restartNumberingAfterBreak="0">
     <w:nsid w:val="14DE2A52"/>
     <w:multiLevelType w:val="multilevel"/>
     <w:tmpl w:val="681676B8"/>
@@ -2235,7 +2310,7 @@
       </w:rPr>
     </w:lvl>
   </w:abstractNum>
-  <w:abstractNum w:abstractNumId="9">
+  <w:abstractNum w:abstractNumId="9" w15:restartNumberingAfterBreak="0">
     <w:nsid w:val="15D3680F"/>
     <w:multiLevelType w:val="hybridMultilevel"/>
     <w:tmpl w:val="BB60FE74"/>
@@ -2324,7 +2399,7 @@
       </w:pPr>
     </w:lvl>
   </w:abstractNum>
-  <w:abstractNum w:abstractNumId="10">
+  <w:abstractNum w:abstractNumId="10" w15:restartNumberingAfterBreak="0">
     <w:nsid w:val="165A31C8"/>
     <w:multiLevelType w:val="hybridMultilevel"/>
     <w:tmpl w:val="13B0CD18"/>
@@ -2437,7 +2512,7 @@
       </w:rPr>
     </w:lvl>
   </w:abstractNum>
-  <w:abstractNum w:abstractNumId="11">
+  <w:abstractNum w:abstractNumId="11" w15:restartNumberingAfterBreak="0">
     <w:nsid w:val="1B245C11"/>
     <w:multiLevelType w:val="hybridMultilevel"/>
     <w:tmpl w:val="6EA298BE"/>
@@ -2577,7 +2652,7 @@
       </w:rPr>
     </w:lvl>
   </w:abstractNum>
-  <w:abstractNum w:abstractNumId="12">
+  <w:abstractNum w:abstractNumId="12" w15:restartNumberingAfterBreak="0">
     <w:nsid w:val="2340142A"/>
     <w:multiLevelType w:val="hybridMultilevel"/>
     <w:tmpl w:val="0AD84C3E"/>
@@ -2667,7 +2742,7 @@
       </w:pPr>
     </w:lvl>
   </w:abstractNum>
-  <w:abstractNum w:abstractNumId="13">
+  <w:abstractNum w:abstractNumId="13" w15:restartNumberingAfterBreak="0">
     <w:nsid w:val="26274D54"/>
     <w:multiLevelType w:val="multilevel"/>
     <w:tmpl w:val="0415001F"/>
@@ -2753,7 +2828,7 @@
       </w:pPr>
     </w:lvl>
   </w:abstractNum>
-  <w:abstractNum w:abstractNumId="14">
+  <w:abstractNum w:abstractNumId="14" w15:restartNumberingAfterBreak="0">
     <w:nsid w:val="3C012DC1"/>
     <w:multiLevelType w:val="hybridMultilevel"/>
     <w:tmpl w:val="2688AC5A"/>
@@ -2866,7 +2941,7 @@
       </w:rPr>
     </w:lvl>
   </w:abstractNum>
-  <w:abstractNum w:abstractNumId="15">
+  <w:abstractNum w:abstractNumId="15" w15:restartNumberingAfterBreak="0">
     <w:nsid w:val="3EB44D7B"/>
     <w:multiLevelType w:val="multilevel"/>
     <w:tmpl w:val="6FF6D26A"/>
@@ -3015,7 +3090,7 @@
       </w:rPr>
     </w:lvl>
   </w:abstractNum>
-  <w:abstractNum w:abstractNumId="16">
+  <w:abstractNum w:abstractNumId="16" w15:restartNumberingAfterBreak="0">
     <w:nsid w:val="3F805322"/>
     <w:multiLevelType w:val="multilevel"/>
     <w:tmpl w:val="EA7E668A"/>
@@ -3164,7 +3239,7 @@
       </w:rPr>
     </w:lvl>
   </w:abstractNum>
-  <w:abstractNum w:abstractNumId="17">
+  <w:abstractNum w:abstractNumId="17" w15:restartNumberingAfterBreak="0">
     <w:nsid w:val="423B1EDC"/>
     <w:multiLevelType w:val="hybridMultilevel"/>
     <w:tmpl w:val="B62C6BCC"/>
@@ -3253,7 +3328,7 @@
       </w:pPr>
     </w:lvl>
   </w:abstractNum>
-  <w:abstractNum w:abstractNumId="18">
+  <w:abstractNum w:abstractNumId="18" w15:restartNumberingAfterBreak="0">
     <w:nsid w:val="42A61522"/>
     <w:multiLevelType w:val="hybridMultilevel"/>
     <w:tmpl w:val="D6F06646"/>
@@ -3339,7 +3414,7 @@
       </w:pPr>
     </w:lvl>
   </w:abstractNum>
-  <w:abstractNum w:abstractNumId="19">
+  <w:abstractNum w:abstractNumId="19" w15:restartNumberingAfterBreak="0">
     <w:nsid w:val="474276C3"/>
     <w:multiLevelType w:val="hybridMultilevel"/>
     <w:tmpl w:val="C36ECB40"/>
@@ -3479,7 +3554,7 @@
       </w:rPr>
     </w:lvl>
   </w:abstractNum>
-  <w:abstractNum w:abstractNumId="20">
+  <w:abstractNum w:abstractNumId="20" w15:restartNumberingAfterBreak="0">
     <w:nsid w:val="4A1B26BB"/>
     <w:multiLevelType w:val="hybridMultilevel"/>
     <w:tmpl w:val="32766742"/>
@@ -3592,7 +3667,7 @@
       </w:rPr>
     </w:lvl>
   </w:abstractNum>
-  <w:abstractNum w:abstractNumId="21">
+  <w:abstractNum w:abstractNumId="21" w15:restartNumberingAfterBreak="0">
     <w:nsid w:val="4CA64297"/>
     <w:multiLevelType w:val="hybridMultilevel"/>
     <w:tmpl w:val="AB00983E"/>
@@ -3732,7 +3807,7 @@
       </w:rPr>
     </w:lvl>
   </w:abstractNum>
-  <w:abstractNum w:abstractNumId="22">
+  <w:abstractNum w:abstractNumId="22" w15:restartNumberingAfterBreak="0">
     <w:nsid w:val="54FC08DF"/>
     <w:multiLevelType w:val="hybridMultilevel"/>
     <w:tmpl w:val="EF6A5ED0"/>
@@ -3845,7 +3920,7 @@
       </w:rPr>
     </w:lvl>
   </w:abstractNum>
-  <w:abstractNum w:abstractNumId="23">
+  <w:abstractNum w:abstractNumId="23" w15:restartNumberingAfterBreak="0">
     <w:nsid w:val="573B328C"/>
     <w:multiLevelType w:val="multilevel"/>
     <w:tmpl w:val="0415001F"/>
@@ -3931,7 +4006,7 @@
       </w:pPr>
     </w:lvl>
   </w:abstractNum>
-  <w:abstractNum w:abstractNumId="24">
+  <w:abstractNum w:abstractNumId="24" w15:restartNumberingAfterBreak="0">
     <w:nsid w:val="59136F6C"/>
     <w:multiLevelType w:val="multilevel"/>
     <w:tmpl w:val="0415001F"/>
@@ -4017,7 +4092,7 @@
       </w:pPr>
     </w:lvl>
   </w:abstractNum>
-  <w:abstractNum w:abstractNumId="25">
+  <w:abstractNum w:abstractNumId="25" w15:restartNumberingAfterBreak="0">
     <w:nsid w:val="5DFA78DC"/>
     <w:multiLevelType w:val="multilevel"/>
     <w:tmpl w:val="0415001F"/>
@@ -4103,7 +4178,7 @@
       </w:pPr>
     </w:lvl>
   </w:abstractNum>
-  <w:abstractNum w:abstractNumId="26">
+  <w:abstractNum w:abstractNumId="26" w15:restartNumberingAfterBreak="0">
     <w:nsid w:val="5F41046E"/>
     <w:multiLevelType w:val="hybridMultilevel"/>
     <w:tmpl w:val="0AD84C3E"/>
@@ -4193,7 +4268,7 @@
       </w:pPr>
     </w:lvl>
   </w:abstractNum>
-  <w:abstractNum w:abstractNumId="27">
+  <w:abstractNum w:abstractNumId="27" w15:restartNumberingAfterBreak="0">
     <w:nsid w:val="68606EDB"/>
     <w:multiLevelType w:val="multilevel"/>
     <w:tmpl w:val="0415001F"/>
@@ -4279,7 +4354,7 @@
       </w:pPr>
     </w:lvl>
   </w:abstractNum>
-  <w:abstractNum w:abstractNumId="28">
+  <w:abstractNum w:abstractNumId="28" w15:restartNumberingAfterBreak="0">
     <w:nsid w:val="6A8C4860"/>
     <w:multiLevelType w:val="hybridMultilevel"/>
     <w:tmpl w:val="142C2020"/>
@@ -4368,7 +4443,7 @@
       </w:pPr>
     </w:lvl>
   </w:abstractNum>
-  <w:abstractNum w:abstractNumId="29">
+  <w:abstractNum w:abstractNumId="29" w15:restartNumberingAfterBreak="0">
     <w:nsid w:val="6B94587D"/>
     <w:multiLevelType w:val="hybridMultilevel"/>
     <w:tmpl w:val="106E93D6"/>
@@ -4457,7 +4532,7 @@
       </w:pPr>
     </w:lvl>
   </w:abstractNum>
-  <w:abstractNum w:abstractNumId="30">
+  <w:abstractNum w:abstractNumId="30" w15:restartNumberingAfterBreak="0">
     <w:nsid w:val="6C2F1AF0"/>
     <w:multiLevelType w:val="hybridMultilevel"/>
     <w:tmpl w:val="18E45B84"/>
@@ -4543,7 +4618,7 @@
       </w:pPr>
     </w:lvl>
   </w:abstractNum>
-  <w:abstractNum w:abstractNumId="31">
+  <w:abstractNum w:abstractNumId="31" w15:restartNumberingAfterBreak="0">
     <w:nsid w:val="704C74B7"/>
     <w:multiLevelType w:val="multilevel"/>
     <w:tmpl w:val="BB984A66"/>
@@ -4692,7 +4767,7 @@
       </w:rPr>
     </w:lvl>
   </w:abstractNum>
-  <w:abstractNum w:abstractNumId="32">
+  <w:abstractNum w:abstractNumId="32" w15:restartNumberingAfterBreak="0">
     <w:nsid w:val="749B29C3"/>
     <w:multiLevelType w:val="hybridMultilevel"/>
     <w:tmpl w:val="8BEEB34E"/>
@@ -4805,7 +4880,7 @@
       </w:rPr>
     </w:lvl>
   </w:abstractNum>
-  <w:abstractNum w:abstractNumId="33">
+  <w:abstractNum w:abstractNumId="33" w15:restartNumberingAfterBreak="0">
     <w:nsid w:val="75841294"/>
     <w:multiLevelType w:val="hybridMultilevel"/>
     <w:tmpl w:val="AF70FDAC"/>
@@ -4918,7 +4993,7 @@
       </w:rPr>
     </w:lvl>
   </w:abstractNum>
-  <w:abstractNum w:abstractNumId="34">
+  <w:abstractNum w:abstractNumId="34" w15:restartNumberingAfterBreak="0">
     <w:nsid w:val="76AA22AF"/>
     <w:multiLevelType w:val="multilevel"/>
     <w:tmpl w:val="0415001F"/>
@@ -5004,7 +5079,7 @@
       </w:pPr>
     </w:lvl>
   </w:abstractNum>
-  <w:abstractNum w:abstractNumId="35">
+  <w:abstractNum w:abstractNumId="35" w15:restartNumberingAfterBreak="0">
     <w:nsid w:val="76B84ABE"/>
     <w:multiLevelType w:val="multilevel"/>
     <w:tmpl w:val="0415001F"/>
@@ -5090,7 +5165,7 @@
       </w:pPr>
     </w:lvl>
   </w:abstractNum>
-  <w:abstractNum w:abstractNumId="36">
+  <w:abstractNum w:abstractNumId="36" w15:restartNumberingAfterBreak="0">
     <w:nsid w:val="76D63308"/>
     <w:multiLevelType w:val="multilevel"/>
     <w:tmpl w:val="0415001F"/>
@@ -5176,7 +5251,7 @@
       </w:pPr>
     </w:lvl>
   </w:abstractNum>
-  <w:abstractNum w:abstractNumId="37">
+  <w:abstractNum w:abstractNumId="37" w15:restartNumberingAfterBreak="0">
     <w:nsid w:val="79A05284"/>
     <w:multiLevelType w:val="multilevel"/>
     <w:tmpl w:val="D1D4283A"/>
@@ -5325,7 +5400,7 @@
       </w:rPr>
     </w:lvl>
   </w:abstractNum>
-  <w:abstractNum w:abstractNumId="38">
+  <w:abstractNum w:abstractNumId="38" w15:restartNumberingAfterBreak="0">
     <w:nsid w:val="7C103BDF"/>
     <w:multiLevelType w:val="hybridMultilevel"/>
     <w:tmpl w:val="526423EA"/>
@@ -5438,7 +5513,7 @@
       </w:rPr>
     </w:lvl>
   </w:abstractNum>
-  <w:abstractNum w:abstractNumId="39">
+  <w:abstractNum w:abstractNumId="39" w15:restartNumberingAfterBreak="0">
     <w:nsid w:val="7E92728A"/>
     <w:multiLevelType w:val="hybridMultilevel"/>
     <w:tmpl w:val="ABC8CCDE"/>
@@ -5675,14 +5750,14 @@
 </file>
 
 <file path=word/styles.xml><?xml version="1.0" encoding="utf-8"?>
-<w:styles xmlns:mc="http://schemas.openxmlformats.org/markup-compatibility/2006" xmlns:r="http://schemas.openxmlformats.org/officeDocument/2006/relationships" xmlns:w="http://schemas.openxmlformats.org/wordprocessingml/2006/main" xmlns:w14="http://schemas.microsoft.com/office/word/2010/wordml" mc:Ignorable="w14">
+<w:styles xmlns:mc="http://schemas.openxmlformats.org/markup-compatibility/2006" xmlns:r="http://schemas.openxmlformats.org/officeDocument/2006/relationships" xmlns:w="http://schemas.openxmlformats.org/wordprocessingml/2006/main" xmlns:w14="http://schemas.microsoft.com/office/word/2010/wordml" xmlns:w15="http://schemas.microsoft.com/office/word/2012/wordml" xmlns:w16se="http://schemas.microsoft.com/office/word/2015/wordml/symex" mc:Ignorable="w14 w15 w16se">
   <w:docDefaults>
     <w:rPrDefault>
       <w:rPr>
-        <w:rFonts w:asciiTheme="minorHAnsi" w:eastAsiaTheme="minorHAnsi" w:hAnsiTheme="minorHAnsi" w:cstheme="minorBidi"/>
+        <w:rFonts w:asciiTheme="minorHAnsi" w:eastAsiaTheme="minorEastAsia" w:hAnsiTheme="minorHAnsi" w:cstheme="minorBidi"/>
         <w:sz w:val="22"/>
         <w:szCs w:val="22"/>
-        <w:lang w:val="pl-PL" w:eastAsia="en-US" w:bidi="ar-SA"/>
+        <w:lang w:val="pl-PL" w:eastAsia="pl-PL" w:bidi="ar-SA"/>
       </w:rPr>
     </w:rPrDefault>
     <w:pPrDefault>
@@ -5691,149 +5766,382 @@
       </w:pPr>
     </w:pPrDefault>
   </w:docDefaults>
-  <w:latentStyles w:defLockedState="0" w:defUIPriority="99" w:defSemiHidden="1" w:defUnhideWhenUsed="1" w:defQFormat="0" w:count="267">
-    <w:lsdException w:name="Normal" w:semiHidden="0" w:uiPriority="0" w:unhideWhenUsed="0" w:qFormat="1"/>
-    <w:lsdException w:name="heading 1" w:semiHidden="0" w:uiPriority="9" w:unhideWhenUsed="0" w:qFormat="1"/>
-    <w:lsdException w:name="heading 2" w:uiPriority="9" w:qFormat="1"/>
-    <w:lsdException w:name="heading 3" w:uiPriority="9" w:qFormat="1"/>
-    <w:lsdException w:name="heading 4" w:uiPriority="9" w:qFormat="1"/>
-    <w:lsdException w:name="heading 5" w:uiPriority="9" w:qFormat="1"/>
-    <w:lsdException w:name="heading 6" w:uiPriority="9" w:qFormat="1"/>
-    <w:lsdException w:name="heading 7" w:uiPriority="9" w:qFormat="1"/>
-    <w:lsdException w:name="heading 8" w:uiPriority="9" w:qFormat="1"/>
-    <w:lsdException w:name="heading 9" w:uiPriority="9" w:qFormat="1"/>
-    <w:lsdException w:name="toc 1" w:uiPriority="39"/>
-    <w:lsdException w:name="toc 2" w:uiPriority="39"/>
-    <w:lsdException w:name="toc 3" w:uiPriority="39"/>
-    <w:lsdException w:name="toc 4" w:uiPriority="39"/>
-    <w:lsdException w:name="toc 5" w:uiPriority="39"/>
-    <w:lsdException w:name="toc 6" w:uiPriority="39"/>
-    <w:lsdException w:name="toc 7" w:uiPriority="39"/>
-    <w:lsdException w:name="toc 8" w:uiPriority="39"/>
-    <w:lsdException w:name="toc 9" w:uiPriority="39"/>
-    <w:lsdException w:name="caption" w:uiPriority="35" w:qFormat="1"/>
-    <w:lsdException w:name="Title" w:semiHidden="0" w:uiPriority="10" w:unhideWhenUsed="0" w:qFormat="1"/>
-    <w:lsdException w:name="Default Paragraph Font" w:uiPriority="1"/>
-    <w:lsdException w:name="Subtitle" w:semiHidden="0" w:uiPriority="11" w:unhideWhenUsed="0" w:qFormat="1"/>
-    <w:lsdException w:name="Strong" w:semiHidden="0" w:uiPriority="22" w:unhideWhenUsed="0" w:qFormat="1"/>
-    <w:lsdException w:name="Emphasis" w:semiHidden="0" w:uiPriority="20" w:unhideWhenUsed="0" w:qFormat="1"/>
-    <w:lsdException w:name="Table Grid" w:semiHidden="0" w:uiPriority="59" w:unhideWhenUsed="0"/>
-    <w:lsdException w:name="Placeholder Text" w:unhideWhenUsed="0"/>
-    <w:lsdException w:name="No Spacing" w:semiHidden="0" w:uiPriority="1" w:unhideWhenUsed="0" w:qFormat="1"/>
-    <w:lsdException w:name="Light Shading" w:semiHidden="0" w:uiPriority="60" w:unhideWhenUsed="0"/>
-    <w:lsdException w:name="Light List" w:semiHidden="0" w:uiPriority="61" w:unhideWhenUsed="0"/>
-    <w:lsdException w:name="Light Grid" w:semiHidden="0" w:uiPriority="62" w:unhideWhenUsed="0"/>
-    <w:lsdException w:name="Medium Shading 1" w:semiHidden="0" w:uiPriority="63" w:unhideWhenUsed="0"/>
-    <w:lsdException w:name="Medium Shading 2" w:semiHidden="0" w:uiPriority="64" w:unhideWhenUsed="0"/>
-    <w:lsdException w:name="Medium List 1" w:semiHidden="0" w:uiPriority="65" w:unhideWhenUsed="0"/>
-    <w:lsdException w:name="Medium List 2" w:semiHidden="0" w:uiPriority="66" w:unhideWhenUsed="0"/>
-    <w:lsdException w:name="Medium Grid 1" w:semiHidden="0" w:uiPriority="67" w:unhideWhenUsed="0"/>
-    <w:lsdException w:name="Medium Grid 2" w:semiHidden="0" w:uiPriority="68" w:unhideWhenUsed="0"/>
-    <w:lsdException w:name="Medium Grid 3" w:semiHidden="0" w:uiPriority="69" w:unhideWhenUsed="0"/>
-    <w:lsdException w:name="Dark List" w:semiHidden="0" w:uiPriority="70" w:unhideWhenUsed="0"/>
-    <w:lsdException w:name="Colorful Shading" w:semiHidden="0" w:uiPriority="71" w:unhideWhenUsed="0"/>
-    <w:lsdException w:name="Colorful List" w:semiHidden="0" w:uiPriority="72" w:unhideWhenUsed="0"/>
-    <w:lsdException w:name="Colorful Grid" w:semiHidden="0" w:uiPriority="73" w:unhideWhenUsed="0"/>
-    <w:lsdException w:name="Light Shading Accent 1" w:semiHidden="0" w:uiPriority="60" w:unhideWhenUsed="0"/>
-    <w:lsdException w:name="Light List Accent 1" w:semiHidden="0" w:uiPriority="61" w:unhideWhenUsed="0"/>
-    <w:lsdException w:name="Light Grid Accent 1" w:semiHidden="0" w:uiPriority="62" w:unhideWhenUsed="0"/>
-    <w:lsdException w:name="Medium Shading 1 Accent 1" w:semiHidden="0" w:uiPriority="63" w:unhideWhenUsed="0"/>
-    <w:lsdException w:name="Medium Shading 2 Accent 1" w:semiHidden="0" w:uiPriority="64" w:unhideWhenUsed="0"/>
-    <w:lsdException w:name="Medium List 1 Accent 1" w:semiHidden="0" w:uiPriority="65" w:unhideWhenUsed="0"/>
-    <w:lsdException w:name="Revision" w:unhideWhenUsed="0"/>
-    <w:lsdException w:name="List Paragraph" w:semiHidden="0" w:uiPriority="34" w:unhideWhenUsed="0" w:qFormat="1"/>
-    <w:lsdException w:name="Quote" w:semiHidden="0" w:uiPriority="29" w:unhideWhenUsed="0" w:qFormat="1"/>
-    <w:lsdException w:name="Intense Quote" w:semiHidden="0" w:uiPriority="30" w:unhideWhenUsed="0" w:qFormat="1"/>
-    <w:lsdException w:name="Medium List 2 Accent 1" w:semiHidden="0" w:uiPriority="66" w:unhideWhenUsed="0"/>
-    <w:lsdException w:name="Medium Grid 1 Accent 1" w:semiHidden="0" w:uiPriority="67" w:unhideWhenUsed="0"/>
-    <w:lsdException w:name="Medium Grid 2 Accent 1" w:semiHidden="0" w:uiPriority="68" w:unhideWhenUsed="0"/>
-    <w:lsdException w:name="Medium Grid 3 Accent 1" w:semiHidden="0" w:uiPriority="69" w:unhideWhenUsed="0"/>
-    <w:lsdException w:name="Dark List Accent 1" w:semiHidden="0" w:uiPriority="70" w:unhideWhenUsed="0"/>
-    <w:lsdException w:name="Colorful Shading Accent 1" w:semiHidden="0" w:uiPriority="71" w:unhideWhenUsed="0"/>
-    <w:lsdException w:name="Colorful List Accent 1" w:semiHidden="0" w:uiPriority="72" w:unhideWhenUsed="0"/>
-    <w:lsdException w:name="Colorful Grid Accent 1" w:semiHidden="0" w:uiPriority="73" w:unhideWhenUsed="0"/>
-    <w:lsdException w:name="Light Shading Accent 2" w:semiHidden="0" w:uiPriority="60" w:unhideWhenUsed="0"/>
-    <w:lsdException w:name="Light List Accent 2" w:semiHidden="0" w:uiPriority="61" w:unhideWhenUsed="0"/>
-    <w:lsdException w:name="Light Grid Accent 2" w:semiHidden="0" w:uiPriority="62" w:unhideWhenUsed="0"/>
-    <w:lsdException w:name="Medium Shading 1 Accent 2" w:semiHidden="0" w:uiPriority="63" w:unhideWhenUsed="0"/>
-    <w:lsdException w:name="Medium Shading 2 Accent 2" w:semiHidden="0" w:uiPriority="64" w:unhideWhenUsed="0"/>
-    <w:lsdException w:name="Medium List 1 Accent 2" w:semiHidden="0" w:uiPriority="65" w:unhideWhenUsed="0"/>
-    <w:lsdException w:name="Medium List 2 Accent 2" w:semiHidden="0" w:uiPriority="66" w:unhideWhenUsed="0"/>
-    <w:lsdException w:name="Medium Grid 1 Accent 2" w:semiHidden="0" w:uiPriority="67" w:unhideWhenUsed="0"/>
-    <w:lsdException w:name="Medium Grid 2 Accent 2" w:semiHidden="0" w:uiPriority="68" w:unhideWhenUsed="0"/>
-    <w:lsdException w:name="Medium Grid 3 Accent 2" w:semiHidden="0" w:uiPriority="69" w:unhideWhenUsed="0"/>
-    <w:lsdException w:name="Dark List Accent 2" w:semiHidden="0" w:uiPriority="70" w:unhideWhenUsed="0"/>
-    <w:lsdException w:name="Colorful Shading Accent 2" w:semiHidden="0" w:uiPriority="71" w:unhideWhenUsed="0"/>
-    <w:lsdException w:name="Colorful List Accent 2" w:semiHidden="0" w:uiPriority="72" w:unhideWhenUsed="0"/>
-    <w:lsdException w:name="Colorful Grid Accent 2" w:semiHidden="0" w:uiPriority="73" w:unhideWhenUsed="0"/>
-    <w:lsdException w:name="Light Shading Accent 3" w:semiHidden="0" w:uiPriority="60" w:unhideWhenUsed="0"/>
-    <w:lsdException w:name="Light List Accent 3" w:semiHidden="0" w:uiPriority="61" w:unhideWhenUsed="0"/>
-    <w:lsdException w:name="Light Grid Accent 3" w:semiHidden="0" w:uiPriority="62" w:unhideWhenUsed="0"/>
-    <w:lsdException w:name="Medium Shading 1 Accent 3" w:semiHidden="0" w:uiPriority="63" w:unhideWhenUsed="0"/>
-    <w:lsdException w:name="Medium Shading 2 Accent 3" w:semiHidden="0" w:uiPriority="64" w:unhideWhenUsed="0"/>
-    <w:lsdException w:name="Medium List 1 Accent 3" w:semiHidden="0" w:uiPriority="65" w:unhideWhenUsed="0"/>
-    <w:lsdException w:name="Medium List 2 Accent 3" w:semiHidden="0" w:uiPriority="66" w:unhideWhenUsed="0"/>
-    <w:lsdException w:name="Medium Grid 1 Accent 3" w:semiHidden="0" w:uiPriority="67" w:unhideWhenUsed="0"/>
-    <w:lsdException w:name="Medium Grid 2 Accent 3" w:semiHidden="0" w:uiPriority="68" w:unhideWhenUsed="0"/>
-    <w:lsdException w:name="Medium Grid 3 Accent 3" w:semiHidden="0" w:uiPriority="69" w:unhideWhenUsed="0"/>
-    <w:lsdException w:name="Dark List Accent 3" w:semiHidden="0" w:uiPriority="70" w:unhideWhenUsed="0"/>
-    <w:lsdException w:name="Colorful Shading Accent 3" w:semiHidden="0" w:uiPriority="71" w:unhideWhenUsed="0"/>
-    <w:lsdException w:name="Colorful List Accent 3" w:semiHidden="0" w:uiPriority="72" w:unhideWhenUsed="0"/>
-    <w:lsdException w:name="Colorful Grid Accent 3" w:semiHidden="0" w:uiPriority="73" w:unhideWhenUsed="0"/>
-    <w:lsdException w:name="Light Shading Accent 4" w:semiHidden="0" w:uiPriority="60" w:unhideWhenUsed="0"/>
-    <w:lsdException w:name="Light List Accent 4" w:semiHidden="0" w:uiPriority="61" w:unhideWhenUsed="0"/>
-    <w:lsdException w:name="Light Grid Accent 4" w:semiHidden="0" w:uiPriority="62" w:unhideWhenUsed="0"/>
-    <w:lsdException w:name="Medium Shading 1 Accent 4" w:semiHidden="0" w:uiPriority="63" w:unhideWhenUsed="0"/>
-    <w:lsdException w:name="Medium Shading 2 Accent 4" w:semiHidden="0" w:uiPriority="64" w:unhideWhenUsed="0"/>
-    <w:lsdException w:name="Medium List 1 Accent 4" w:semiHidden="0" w:uiPriority="65" w:unhideWhenUsed="0"/>
-    <w:lsdException w:name="Medium List 2 Accent 4" w:semiHidden="0" w:uiPriority="66" w:unhideWhenUsed="0"/>
-    <w:lsdException w:name="Medium Grid 1 Accent 4" w:semiHidden="0" w:uiPriority="67" w:unhideWhenUsed="0"/>
-    <w:lsdException w:name="Medium Grid 2 Accent 4" w:semiHidden="0" w:uiPriority="68" w:unhideWhenUsed="0"/>
-    <w:lsdException w:name="Medium Grid 3 Accent 4" w:semiHidden="0" w:uiPriority="69" w:unhideWhenUsed="0"/>
-    <w:lsdException w:name="Dark List Accent 4" w:semiHidden="0" w:uiPriority="70" w:unhideWhenUsed="0"/>
-    <w:lsdException w:name="Colorful Shading Accent 4" w:semiHidden="0" w:uiPriority="71" w:unhideWhenUsed="0"/>
-    <w:lsdException w:name="Colorful List Accent 4" w:semiHidden="0" w:uiPriority="72" w:unhideWhenUsed="0"/>
-    <w:lsdException w:name="Colorful Grid Accent 4" w:semiHidden="0" w:uiPriority="73" w:unhideWhenUsed="0"/>
-    <w:lsdException w:name="Light Shading Accent 5" w:semiHidden="0" w:uiPriority="60" w:unhideWhenUsed="0"/>
-    <w:lsdException w:name="Light List Accent 5" w:semiHidden="0" w:uiPriority="61" w:unhideWhenUsed="0"/>
-    <w:lsdException w:name="Light Grid Accent 5" w:semiHidden="0" w:uiPriority="62" w:unhideWhenUsed="0"/>
-    <w:lsdException w:name="Medium Shading 1 Accent 5" w:semiHidden="0" w:uiPriority="63" w:unhideWhenUsed="0"/>
-    <w:lsdException w:name="Medium Shading 2 Accent 5" w:semiHidden="0" w:uiPriority="64" w:unhideWhenUsed="0"/>
-    <w:lsdException w:name="Medium List 1 Accent 5" w:semiHidden="0" w:uiPriority="65" w:unhideWhenUsed="0"/>
-    <w:lsdException w:name="Medium List 2 Accent 5" w:semiHidden="0" w:uiPriority="66" w:unhideWhenUsed="0"/>
-    <w:lsdException w:name="Medium Grid 1 Accent 5" w:semiHidden="0" w:uiPriority="67" w:unhideWhenUsed="0"/>
-    <w:lsdException w:name="Medium Grid 2 Accent 5" w:semiHidden="0" w:uiPriority="68" w:unhideWhenUsed="0"/>
-    <w:lsdException w:name="Medium Grid 3 Accent 5" w:semiHidden="0" w:uiPriority="69" w:unhideWhenUsed="0"/>
-    <w:lsdException w:name="Dark List Accent 5" w:semiHidden="0" w:uiPriority="70" w:unhideWhenUsed="0"/>
-    <w:lsdException w:name="Colorful Shading Accent 5" w:semiHidden="0" w:uiPriority="71" w:unhideWhenUsed="0"/>
-    <w:lsdException w:name="Colorful List Accent 5" w:semiHidden="0" w:uiPriority="72" w:unhideWhenUsed="0"/>
-    <w:lsdException w:name="Colorful Grid Accent 5" w:semiHidden="0" w:uiPriority="73" w:unhideWhenUsed="0"/>
-    <w:lsdException w:name="Light Shading Accent 6" w:semiHidden="0" w:uiPriority="60" w:unhideWhenUsed="0"/>
-    <w:lsdException w:name="Light List Accent 6" w:semiHidden="0" w:uiPriority="61" w:unhideWhenUsed="0"/>
-    <w:lsdException w:name="Light Grid Accent 6" w:semiHidden="0" w:uiPriority="62" w:unhideWhenUsed="0"/>
-    <w:lsdException w:name="Medium Shading 1 Accent 6" w:semiHidden="0" w:uiPriority="63" w:unhideWhenUsed="0"/>
-    <w:lsdException w:name="Medium Shading 2 Accent 6" w:semiHidden="0" w:uiPriority="64" w:unhideWhenUsed="0"/>
-    <w:lsdException w:name="Medium List 1 Accent 6" w:semiHidden="0" w:uiPriority="65" w:unhideWhenUsed="0"/>
-    <w:lsdException w:name="Medium List 2 Accent 6" w:semiHidden="0" w:uiPriority="66" w:unhideWhenUsed="0"/>
-    <w:lsdException w:name="Medium Grid 1 Accent 6" w:semiHidden="0" w:uiPriority="67" w:unhideWhenUsed="0"/>
-    <w:lsdException w:name="Medium Grid 2 Accent 6" w:semiHidden="0" w:uiPriority="68" w:unhideWhenUsed="0"/>
-    <w:lsdException w:name="Medium Grid 3 Accent 6" w:semiHidden="0" w:uiPriority="69" w:unhideWhenUsed="0"/>
-    <w:lsdException w:name="Dark List Accent 6" w:semiHidden="0" w:uiPriority="70" w:unhideWhenUsed="0"/>
-    <w:lsdException w:name="Colorful Shading Accent 6" w:semiHidden="0" w:uiPriority="71" w:unhideWhenUsed="0"/>
-    <w:lsdException w:name="Colorful List Accent 6" w:semiHidden="0" w:uiPriority="72" w:unhideWhenUsed="0"/>
-    <w:lsdException w:name="Colorful Grid Accent 6" w:semiHidden="0" w:uiPriority="73" w:unhideWhenUsed="0"/>
-    <w:lsdException w:name="Subtle Emphasis" w:semiHidden="0" w:uiPriority="19" w:unhideWhenUsed="0" w:qFormat="1"/>
-    <w:lsdException w:name="Intense Emphasis" w:semiHidden="0" w:uiPriority="21" w:unhideWhenUsed="0" w:qFormat="1"/>
-    <w:lsdException w:name="Subtle Reference" w:semiHidden="0" w:uiPriority="31" w:unhideWhenUsed="0" w:qFormat="1"/>
-    <w:lsdException w:name="Intense Reference" w:semiHidden="0" w:uiPriority="32" w:unhideWhenUsed="0" w:qFormat="1"/>
-    <w:lsdException w:name="Book Title" w:semiHidden="0" w:uiPriority="33" w:unhideWhenUsed="0" w:qFormat="1"/>
-    <w:lsdException w:name="Bibliography" w:uiPriority="37"/>
-    <w:lsdException w:name="TOC Heading" w:uiPriority="39" w:qFormat="1"/>
+  <w:latentStyles w:defLockedState="0" w:defUIPriority="99" w:defSemiHidden="0" w:defUnhideWhenUsed="0" w:defQFormat="0" w:count="371">
+    <w:lsdException w:name="Normal" w:uiPriority="0" w:qFormat="1"/>
+    <w:lsdException w:name="heading 1" w:uiPriority="9" w:qFormat="1"/>
+    <w:lsdException w:name="heading 2" w:semiHidden="1" w:uiPriority="9" w:unhideWhenUsed="1" w:qFormat="1"/>
+    <w:lsdException w:name="heading 3" w:semiHidden="1" w:uiPriority="9" w:unhideWhenUsed="1" w:qFormat="1"/>
+    <w:lsdException w:name="heading 4" w:semiHidden="1" w:uiPriority="9" w:unhideWhenUsed="1" w:qFormat="1"/>
+    <w:lsdException w:name="heading 5" w:semiHidden="1" w:uiPriority="9" w:unhideWhenUsed="1" w:qFormat="1"/>
+    <w:lsdException w:name="heading 6" w:semiHidden="1" w:uiPriority="9" w:unhideWhenUsed="1" w:qFormat="1"/>
+    <w:lsdException w:name="heading 7" w:semiHidden="1" w:uiPriority="9" w:unhideWhenUsed="1" w:qFormat="1"/>
+    <w:lsdException w:name="heading 8" w:semiHidden="1" w:uiPriority="9" w:unhideWhenUsed="1" w:qFormat="1"/>
+    <w:lsdException w:name="heading 9" w:semiHidden="1" w:uiPriority="9" w:unhideWhenUsed="1" w:qFormat="1"/>
+    <w:lsdException w:name="index 1" w:semiHidden="1" w:unhideWhenUsed="1"/>
+    <w:lsdException w:name="index 2" w:semiHidden="1" w:unhideWhenUsed="1"/>
+    <w:lsdException w:name="index 3" w:semiHidden="1" w:unhideWhenUsed="1"/>
+    <w:lsdException w:name="index 4" w:semiHidden="1" w:unhideWhenUsed="1"/>
+    <w:lsdException w:name="index 5" w:semiHidden="1" w:unhideWhenUsed="1"/>
+    <w:lsdException w:name="index 6" w:semiHidden="1" w:unhideWhenUsed="1"/>
+    <w:lsdException w:name="index 7" w:semiHidden="1" w:unhideWhenUsed="1"/>
+    <w:lsdException w:name="index 8" w:semiHidden="1" w:unhideWhenUsed="1"/>
+    <w:lsdException w:name="index 9" w:semiHidden="1" w:unhideWhenUsed="1"/>
+    <w:lsdException w:name="toc 1" w:semiHidden="1" w:uiPriority="39" w:unhideWhenUsed="1"/>
+    <w:lsdException w:name="toc 2" w:semiHidden="1" w:uiPriority="39" w:unhideWhenUsed="1"/>
+    <w:lsdException w:name="toc 3" w:semiHidden="1" w:uiPriority="39" w:unhideWhenUsed="1"/>
+    <w:lsdException w:name="toc 4" w:semiHidden="1" w:uiPriority="39" w:unhideWhenUsed="1"/>
+    <w:lsdException w:name="toc 5" w:semiHidden="1" w:uiPriority="39" w:unhideWhenUsed="1"/>
+    <w:lsdException w:name="toc 6" w:semiHidden="1" w:uiPriority="39" w:unhideWhenUsed="1"/>
+    <w:lsdException w:name="toc 7" w:semiHidden="1" w:uiPriority="39" w:unhideWhenUsed="1"/>
+    <w:lsdException w:name="toc 8" w:semiHidden="1" w:uiPriority="39" w:unhideWhenUsed="1"/>
+    <w:lsdException w:name="toc 9" w:semiHidden="1" w:uiPriority="39" w:unhideWhenUsed="1"/>
+    <w:lsdException w:name="Normal Indent" w:semiHidden="1" w:unhideWhenUsed="1"/>
+    <w:lsdException w:name="footnote text" w:semiHidden="1" w:unhideWhenUsed="1"/>
+    <w:lsdException w:name="annotation text" w:semiHidden="1" w:unhideWhenUsed="1"/>
+    <w:lsdException w:name="header" w:semiHidden="1" w:unhideWhenUsed="1"/>
+    <w:lsdException w:name="footer" w:semiHidden="1" w:unhideWhenUsed="1"/>
+    <w:lsdException w:name="index heading" w:semiHidden="1" w:unhideWhenUsed="1"/>
+    <w:lsdException w:name="caption" w:semiHidden="1" w:uiPriority="35" w:unhideWhenUsed="1" w:qFormat="1"/>
+    <w:lsdException w:name="table of figures" w:semiHidden="1" w:unhideWhenUsed="1"/>
+    <w:lsdException w:name="envelope address" w:semiHidden="1" w:unhideWhenUsed="1"/>
+    <w:lsdException w:name="envelope return" w:semiHidden="1" w:unhideWhenUsed="1"/>
+    <w:lsdException w:name="footnote reference" w:semiHidden="1" w:unhideWhenUsed="1"/>
+    <w:lsdException w:name="annotation reference" w:semiHidden="1" w:unhideWhenUsed="1"/>
+    <w:lsdException w:name="line number" w:semiHidden="1" w:unhideWhenUsed="1"/>
+    <w:lsdException w:name="page number" w:semiHidden="1" w:unhideWhenUsed="1"/>
+    <w:lsdException w:name="endnote reference" w:semiHidden="1" w:unhideWhenUsed="1"/>
+    <w:lsdException w:name="endnote text" w:semiHidden="1" w:unhideWhenUsed="1"/>
+    <w:lsdException w:name="table of authorities" w:semiHidden="1" w:unhideWhenUsed="1"/>
+    <w:lsdException w:name="macro" w:semiHidden="1" w:unhideWhenUsed="1"/>
+    <w:lsdException w:name="toa heading" w:semiHidden="1" w:unhideWhenUsed="1"/>
+    <w:lsdException w:name="List" w:semiHidden="1" w:unhideWhenUsed="1"/>
+    <w:lsdException w:name="List Bullet" w:semiHidden="1" w:unhideWhenUsed="1"/>
+    <w:lsdException w:name="List Number" w:semiHidden="1" w:unhideWhenUsed="1"/>
+    <w:lsdException w:name="List 2" w:semiHidden="1" w:unhideWhenUsed="1"/>
+    <w:lsdException w:name="List 3" w:semiHidden="1" w:unhideWhenUsed="1"/>
+    <w:lsdException w:name="List 4" w:semiHidden="1" w:unhideWhenUsed="1"/>
+    <w:lsdException w:name="List 5" w:semiHidden="1" w:unhideWhenUsed="1"/>
+    <w:lsdException w:name="List Bullet 2" w:semiHidden="1" w:unhideWhenUsed="1"/>
+    <w:lsdException w:name="List Bullet 3" w:semiHidden="1" w:unhideWhenUsed="1"/>
+    <w:lsdException w:name="List Bullet 4" w:semiHidden="1" w:unhideWhenUsed="1"/>
+    <w:lsdException w:name="List Bullet 5" w:semiHidden="1" w:unhideWhenUsed="1"/>
+    <w:lsdException w:name="List Number 2" w:semiHidden="1" w:unhideWhenUsed="1"/>
+    <w:lsdException w:name="List Number 3" w:semiHidden="1" w:unhideWhenUsed="1"/>
+    <w:lsdException w:name="List Number 4" w:semiHidden="1" w:unhideWhenUsed="1"/>
+    <w:lsdException w:name="List Number 5" w:semiHidden="1" w:unhideWhenUsed="1"/>
+    <w:lsdException w:name="Title" w:uiPriority="10" w:qFormat="1"/>
+    <w:lsdException w:name="Closing" w:semiHidden="1" w:unhideWhenUsed="1"/>
+    <w:lsdException w:name="Signature" w:semiHidden="1" w:unhideWhenUsed="1"/>
+    <w:lsdException w:name="Default Paragraph Font" w:semiHidden="1" w:uiPriority="1" w:unhideWhenUsed="1"/>
+    <w:lsdException w:name="Body Text" w:semiHidden="1" w:unhideWhenUsed="1"/>
+    <w:lsdException w:name="Body Text Indent" w:semiHidden="1" w:unhideWhenUsed="1"/>
+    <w:lsdException w:name="List Continue" w:semiHidden="1" w:unhideWhenUsed="1"/>
+    <w:lsdException w:name="List Continue 2" w:semiHidden="1" w:unhideWhenUsed="1"/>
+    <w:lsdException w:name="List Continue 3" w:semiHidden="1" w:unhideWhenUsed="1"/>
+    <w:lsdException w:name="List Continue 4" w:semiHidden="1" w:unhideWhenUsed="1"/>
+    <w:lsdException w:name="List Continue 5" w:semiHidden="1" w:unhideWhenUsed="1"/>
+    <w:lsdException w:name="Message Header" w:semiHidden="1" w:unhideWhenUsed="1"/>
+    <w:lsdException w:name="Subtitle" w:uiPriority="11" w:qFormat="1"/>
+    <w:lsdException w:name="Salutation" w:semiHidden="1" w:unhideWhenUsed="1"/>
+    <w:lsdException w:name="Date" w:semiHidden="1" w:unhideWhenUsed="1"/>
+    <w:lsdException w:name="Body Text First Indent" w:semiHidden="1" w:unhideWhenUsed="1"/>
+    <w:lsdException w:name="Body Text First Indent 2" w:semiHidden="1" w:unhideWhenUsed="1"/>
+    <w:lsdException w:name="Note Heading" w:semiHidden="1" w:unhideWhenUsed="1"/>
+    <w:lsdException w:name="Body Text 2" w:semiHidden="1" w:unhideWhenUsed="1"/>
+    <w:lsdException w:name="Body Text 3" w:semiHidden="1" w:unhideWhenUsed="1"/>
+    <w:lsdException w:name="Body Text Indent 2" w:semiHidden="1" w:unhideWhenUsed="1"/>
+    <w:lsdException w:name="Body Text Indent 3" w:semiHidden="1" w:unhideWhenUsed="1"/>
+    <w:lsdException w:name="Block Text" w:semiHidden="1" w:unhideWhenUsed="1"/>
+    <w:lsdException w:name="Hyperlink" w:semiHidden="1" w:unhideWhenUsed="1"/>
+    <w:lsdException w:name="FollowedHyperlink" w:semiHidden="1" w:unhideWhenUsed="1"/>
+    <w:lsdException w:name="Strong" w:uiPriority="22" w:qFormat="1"/>
+    <w:lsdException w:name="Emphasis" w:uiPriority="20" w:qFormat="1"/>
+    <w:lsdException w:name="Document Map" w:semiHidden="1" w:unhideWhenUsed="1"/>
+    <w:lsdException w:name="Plain Text" w:semiHidden="1" w:unhideWhenUsed="1"/>
+    <w:lsdException w:name="E-mail Signature" w:semiHidden="1" w:unhideWhenUsed="1"/>
+    <w:lsdException w:name="HTML Top of Form" w:semiHidden="1" w:unhideWhenUsed="1"/>
+    <w:lsdException w:name="HTML Bottom of Form" w:semiHidden="1" w:unhideWhenUsed="1"/>
+    <w:lsdException w:name="Normal (Web)" w:semiHidden="1" w:unhideWhenUsed="1"/>
+    <w:lsdException w:name="HTML Acronym" w:semiHidden="1" w:unhideWhenUsed="1"/>
+    <w:lsdException w:name="HTML Address" w:semiHidden="1" w:unhideWhenUsed="1"/>
+    <w:lsdException w:name="HTML Cite" w:semiHidden="1" w:unhideWhenUsed="1"/>
+    <w:lsdException w:name="HTML Code" w:semiHidden="1" w:unhideWhenUsed="1"/>
+    <w:lsdException w:name="HTML Definition" w:semiHidden="1" w:unhideWhenUsed="1"/>
+    <w:lsdException w:name="HTML Keyboard" w:semiHidden="1" w:unhideWhenUsed="1"/>
+    <w:lsdException w:name="HTML Preformatted" w:semiHidden="1" w:unhideWhenUsed="1"/>
+    <w:lsdException w:name="HTML Sample" w:semiHidden="1" w:unhideWhenUsed="1"/>
+    <w:lsdException w:name="HTML Typewriter" w:semiHidden="1" w:unhideWhenUsed="1"/>
+    <w:lsdException w:name="HTML Variable" w:semiHidden="1" w:unhideWhenUsed="1"/>
+    <w:lsdException w:name="Normal Table" w:semiHidden="1" w:unhideWhenUsed="1"/>
+    <w:lsdException w:name="annotation subject" w:semiHidden="1" w:unhideWhenUsed="1"/>
+    <w:lsdException w:name="No List" w:semiHidden="1" w:unhideWhenUsed="1"/>
+    <w:lsdException w:name="Outline List 1" w:semiHidden="1" w:unhideWhenUsed="1"/>
+    <w:lsdException w:name="Outline List 2" w:semiHidden="1" w:unhideWhenUsed="1"/>
+    <w:lsdException w:name="Outline List 3" w:semiHidden="1" w:unhideWhenUsed="1"/>
+    <w:lsdException w:name="Table Simple 1" w:semiHidden="1" w:unhideWhenUsed="1"/>
+    <w:lsdException w:name="Table Simple 2" w:semiHidden="1" w:unhideWhenUsed="1"/>
+    <w:lsdException w:name="Table Simple 3" w:semiHidden="1" w:unhideWhenUsed="1"/>
+    <w:lsdException w:name="Table Classic 1" w:semiHidden="1" w:unhideWhenUsed="1"/>
+    <w:lsdException w:name="Table Classic 2" w:semiHidden="1" w:unhideWhenUsed="1"/>
+    <w:lsdException w:name="Table Classic 3" w:semiHidden="1" w:unhideWhenUsed="1"/>
+    <w:lsdException w:name="Table Classic 4" w:semiHidden="1" w:unhideWhenUsed="1"/>
+    <w:lsdException w:name="Table Colorful 1" w:semiHidden="1" w:unhideWhenUsed="1"/>
+    <w:lsdException w:name="Table Colorful 2" w:semiHidden="1" w:unhideWhenUsed="1"/>
+    <w:lsdException w:name="Table Colorful 3" w:semiHidden="1" w:unhideWhenUsed="1"/>
+    <w:lsdException w:name="Table Columns 1" w:semiHidden="1" w:unhideWhenUsed="1"/>
+    <w:lsdException w:name="Table Columns 2" w:semiHidden="1" w:unhideWhenUsed="1"/>
+    <w:lsdException w:name="Table Columns 3" w:semiHidden="1" w:unhideWhenUsed="1"/>
+    <w:lsdException w:name="Table Columns 4" w:semiHidden="1" w:unhideWhenUsed="1"/>
+    <w:lsdException w:name="Table Columns 5" w:semiHidden="1" w:unhideWhenUsed="1"/>
+    <w:lsdException w:name="Table Grid 1" w:semiHidden="1" w:unhideWhenUsed="1"/>
+    <w:lsdException w:name="Table Grid 2" w:semiHidden="1" w:unhideWhenUsed="1"/>
+    <w:lsdException w:name="Table Grid 3" w:semiHidden="1" w:unhideWhenUsed="1"/>
+    <w:lsdException w:name="Table Grid 4" w:semiHidden="1" w:unhideWhenUsed="1"/>
+    <w:lsdException w:name="Table Grid 5" w:semiHidden="1" w:unhideWhenUsed="1"/>
+    <w:lsdException w:name="Table Grid 6" w:semiHidden="1" w:unhideWhenUsed="1"/>
+    <w:lsdException w:name="Table Grid 7" w:semiHidden="1" w:unhideWhenUsed="1"/>
+    <w:lsdException w:name="Table Grid 8" w:semiHidden="1" w:unhideWhenUsed="1"/>
+    <w:lsdException w:name="Table List 1" w:semiHidden="1" w:unhideWhenUsed="1"/>
+    <w:lsdException w:name="Table List 2" w:semiHidden="1" w:unhideWhenUsed="1"/>
+    <w:lsdException w:name="Table List 3" w:semiHidden="1" w:unhideWhenUsed="1"/>
+    <w:lsdException w:name="Table List 4" w:semiHidden="1" w:unhideWhenUsed="1"/>
+    <w:lsdException w:name="Table List 5" w:semiHidden="1" w:unhideWhenUsed="1"/>
+    <w:lsdException w:name="Table List 6" w:semiHidden="1" w:unhideWhenUsed="1"/>
+    <w:lsdException w:name="Table List 7" w:semiHidden="1" w:unhideWhenUsed="1"/>
+    <w:lsdException w:name="Table List 8" w:semiHidden="1" w:unhideWhenUsed="1"/>
+    <w:lsdException w:name="Table 3D effects 1" w:semiHidden="1" w:unhideWhenUsed="1"/>
+    <w:lsdException w:name="Table 3D effects 2" w:semiHidden="1" w:unhideWhenUsed="1"/>
+    <w:lsdException w:name="Table 3D effects 3" w:semiHidden="1" w:unhideWhenUsed="1"/>
+    <w:lsdException w:name="Table Contemporary" w:semiHidden="1" w:unhideWhenUsed="1"/>
+    <w:lsdException w:name="Table Elegant" w:semiHidden="1" w:unhideWhenUsed="1"/>
+    <w:lsdException w:name="Table Professional" w:semiHidden="1" w:unhideWhenUsed="1"/>
+    <w:lsdException w:name="Table Subtle 1" w:semiHidden="1" w:unhideWhenUsed="1"/>
+    <w:lsdException w:name="Table Subtle 2" w:semiHidden="1" w:unhideWhenUsed="1"/>
+    <w:lsdException w:name="Table Web 1" w:semiHidden="1" w:unhideWhenUsed="1"/>
+    <w:lsdException w:name="Table Web 2" w:semiHidden="1" w:unhideWhenUsed="1"/>
+    <w:lsdException w:name="Table Web 3" w:semiHidden="1" w:unhideWhenUsed="1"/>
+    <w:lsdException w:name="Balloon Text" w:semiHidden="1" w:unhideWhenUsed="1"/>
+    <w:lsdException w:name="Table Grid" w:uiPriority="59"/>
+    <w:lsdException w:name="Table Theme" w:semiHidden="1" w:unhideWhenUsed="1"/>
+    <w:lsdException w:name="Placeholder Text" w:semiHidden="1"/>
+    <w:lsdException w:name="No Spacing" w:uiPriority="1" w:qFormat="1"/>
+    <w:lsdException w:name="Light Shading" w:uiPriority="60"/>
+    <w:lsdException w:name="Light List" w:uiPriority="61"/>
+    <w:lsdException w:name="Light Grid" w:uiPriority="62"/>
+    <w:lsdException w:name="Medium Shading 1" w:uiPriority="63"/>
+    <w:lsdException w:name="Medium Shading 2" w:uiPriority="64"/>
+    <w:lsdException w:name="Medium List 1" w:uiPriority="65"/>
+    <w:lsdException w:name="Medium List 2" w:uiPriority="66"/>
+    <w:lsdException w:name="Medium Grid 1" w:uiPriority="67"/>
+    <w:lsdException w:name="Medium Grid 2" w:uiPriority="68"/>
+    <w:lsdException w:name="Medium Grid 3" w:uiPriority="69"/>
+    <w:lsdException w:name="Dark List" w:uiPriority="70"/>
+    <w:lsdException w:name="Colorful Shading" w:uiPriority="71"/>
+    <w:lsdException w:name="Colorful List" w:uiPriority="72"/>
+    <w:lsdException w:name="Colorful Grid" w:uiPriority="73"/>
+    <w:lsdException w:name="Light Shading Accent 1" w:uiPriority="60"/>
+    <w:lsdException w:name="Light List Accent 1" w:uiPriority="61"/>
+    <w:lsdException w:name="Light Grid Accent 1" w:uiPriority="62"/>
+    <w:lsdException w:name="Medium Shading 1 Accent 1" w:uiPriority="63"/>
+    <w:lsdException w:name="Medium Shading 2 Accent 1" w:uiPriority="64"/>
+    <w:lsdException w:name="Medium List 1 Accent 1" w:uiPriority="65"/>
+    <w:lsdException w:name="Revision" w:semiHidden="1"/>
+    <w:lsdException w:name="List Paragraph" w:uiPriority="34" w:qFormat="1"/>
+    <w:lsdException w:name="Quote" w:uiPriority="29" w:qFormat="1"/>
+    <w:lsdException w:name="Intense Quote" w:uiPriority="30" w:qFormat="1"/>
+    <w:lsdException w:name="Medium List 2 Accent 1" w:uiPriority="66"/>
+    <w:lsdException w:name="Medium Grid 1 Accent 1" w:uiPriority="67"/>
+    <w:lsdException w:name="Medium Grid 2 Accent 1" w:uiPriority="68"/>
+    <w:lsdException w:name="Medium Grid 3 Accent 1" w:uiPriority="69"/>
+    <w:lsdException w:name="Dark List Accent 1" w:uiPriority="70"/>
+    <w:lsdException w:name="Colorful Shading Accent 1" w:uiPriority="71"/>
+    <w:lsdException w:name="Colorful List Accent 1" w:uiPriority="72"/>
+    <w:lsdException w:name="Colorful Grid Accent 1" w:uiPriority="73"/>
+    <w:lsdException w:name="Light Shading Accent 2" w:uiPriority="60"/>
+    <w:lsdException w:name="Light List Accent 2" w:uiPriority="61"/>
+    <w:lsdException w:name="Light Grid Accent 2" w:uiPriority="62"/>
+    <w:lsdException w:name="Medium Shading 1 Accent 2" w:uiPriority="63"/>
+    <w:lsdException w:name="Medium Shading 2 Accent 2" w:uiPriority="64"/>
+    <w:lsdException w:name="Medium List 1 Accent 2" w:uiPriority="65"/>
+    <w:lsdException w:name="Medium List 2 Accent 2" w:uiPriority="66"/>
+    <w:lsdException w:name="Medium Grid 1 Accent 2" w:uiPriority="67"/>
+    <w:lsdException w:name="Medium Grid 2 Accent 2" w:uiPriority="68"/>
+    <w:lsdException w:name="Medium Grid 3 Accent 2" w:uiPriority="69"/>
+    <w:lsdException w:name="Dark List Accent 2" w:uiPriority="70"/>
+    <w:lsdException w:name="Colorful Shading Accent 2" w:uiPriority="71"/>
+    <w:lsdException w:name="Colorful List Accent 2" w:uiPriority="72"/>
+    <w:lsdException w:name="Colorful Grid Accent 2" w:uiPriority="73"/>
+    <w:lsdException w:name="Light Shading Accent 3" w:uiPriority="60"/>
+    <w:lsdException w:name="Light List Accent 3" w:uiPriority="61"/>
+    <w:lsdException w:name="Light Grid Accent 3" w:uiPriority="62"/>
+    <w:lsdException w:name="Medium Shading 1 Accent 3" w:uiPriority="63"/>
+    <w:lsdException w:name="Medium Shading 2 Accent 3" w:uiPriority="64"/>
+    <w:lsdException w:name="Medium List 1 Accent 3" w:uiPriority="65"/>
+    <w:lsdException w:name="Medium List 2 Accent 3" w:uiPriority="66"/>
+    <w:lsdException w:name="Medium Grid 1 Accent 3" w:uiPriority="67"/>
+    <w:lsdException w:name="Medium Grid 2 Accent 3" w:uiPriority="68"/>
+    <w:lsdException w:name="Medium Grid 3 Accent 3" w:uiPriority="69"/>
+    <w:lsdException w:name="Dark List Accent 3" w:uiPriority="70"/>
+    <w:lsdException w:name="Colorful Shading Accent 3" w:uiPriority="71"/>
+    <w:lsdException w:name="Colorful List Accent 3" w:uiPriority="72"/>
+    <w:lsdException w:name="Colorful Grid Accent 3" w:uiPriority="73"/>
+    <w:lsdException w:name="Light Shading Accent 4" w:uiPriority="60"/>
+    <w:lsdException w:name="Light List Accent 4" w:uiPriority="61"/>
+    <w:lsdException w:name="Light Grid Accent 4" w:uiPriority="62"/>
+    <w:lsdException w:name="Medium Shading 1 Accent 4" w:uiPriority="63"/>
+    <w:lsdException w:name="Medium Shading 2 Accent 4" w:uiPriority="64"/>
+    <w:lsdException w:name="Medium List 1 Accent 4" w:uiPriority="65"/>
+    <w:lsdException w:name="Medium List 2 Accent 4" w:uiPriority="66"/>
+    <w:lsdException w:name="Medium Grid 1 Accent 4" w:uiPriority="67"/>
+    <w:lsdException w:name="Medium Grid 2 Accent 4" w:uiPriority="68"/>
+    <w:lsdException w:name="Medium Grid 3 Accent 4" w:uiPriority="69"/>
+    <w:lsdException w:name="Dark List Accent 4" w:uiPriority="70"/>
+    <w:lsdException w:name="Colorful Shading Accent 4" w:uiPriority="71"/>
+    <w:lsdException w:name="Colorful List Accent 4" w:uiPriority="72"/>
+    <w:lsdException w:name="Colorful Grid Accent 4" w:uiPriority="73"/>
+    <w:lsdException w:name="Light Shading Accent 5" w:uiPriority="60"/>
+    <w:lsdException w:name="Light List Accent 5" w:uiPriority="61"/>
+    <w:lsdException w:name="Light Grid Accent 5" w:uiPriority="62"/>
+    <w:lsdException w:name="Medium Shading 1 Accent 5" w:uiPriority="63"/>
+    <w:lsdException w:name="Medium Shading 2 Accent 5" w:uiPriority="64"/>
+    <w:lsdException w:name="Medium List 1 Accent 5" w:uiPriority="65"/>
+    <w:lsdException w:name="Medium List 2 Accent 5" w:uiPriority="66"/>
+    <w:lsdException w:name="Medium Grid 1 Accent 5" w:uiPriority="67"/>
+    <w:lsdException w:name="Medium Grid 2 Accent 5" w:uiPriority="68"/>
+    <w:lsdException w:name="Medium Grid 3 Accent 5" w:uiPriority="69"/>
+    <w:lsdException w:name="Dark List Accent 5" w:uiPriority="70"/>
+    <w:lsdException w:name="Colorful Shading Accent 5" w:uiPriority="71"/>
+    <w:lsdException w:name="Colorful List Accent 5" w:uiPriority="72"/>
+    <w:lsdException w:name="Colorful Grid Accent 5" w:uiPriority="73"/>
+    <w:lsdException w:name="Light Shading Accent 6" w:uiPriority="60"/>
+    <w:lsdException w:name="Light List Accent 6" w:uiPriority="61"/>
+    <w:lsdException w:name="Light Grid Accent 6" w:uiPriority="62"/>
+    <w:lsdException w:name="Medium Shading 1 Accent 6" w:uiPriority="63"/>
+    <w:lsdException w:name="Medium Shading 2 Accent 6" w:uiPriority="64"/>
+    <w:lsdException w:name="Medium List 1 Accent 6" w:uiPriority="65"/>
+    <w:lsdException w:name="Medium List 2 Accent 6" w:uiPriority="66"/>
+    <w:lsdException w:name="Medium Grid 1 Accent 6" w:uiPriority="67"/>
+    <w:lsdException w:name="Medium Grid 2 Accent 6" w:uiPriority="68"/>
+    <w:lsdException w:name="Medium Grid 3 Accent 6" w:uiPriority="69"/>
+    <w:lsdException w:name="Dark List Accent 6" w:uiPriority="70"/>
+    <w:lsdException w:name="Colorful Shading Accent 6" w:uiPriority="71"/>
+    <w:lsdException w:name="Colorful List Accent 6" w:uiPriority="72"/>
+    <w:lsdException w:name="Colorful Grid Accent 6" w:uiPriority="73"/>
+    <w:lsdException w:name="Subtle Emphasis" w:uiPriority="19" w:qFormat="1"/>
+    <w:lsdException w:name="Intense Emphasis" w:uiPriority="21" w:qFormat="1"/>
+    <w:lsdException w:name="Subtle Reference" w:uiPriority="31" w:qFormat="1"/>
+    <w:lsdException w:name="Intense Reference" w:uiPriority="32" w:qFormat="1"/>
+    <w:lsdException w:name="Book Title" w:uiPriority="33" w:qFormat="1"/>
+    <w:lsdException w:name="Bibliography" w:semiHidden="1" w:uiPriority="37" w:unhideWhenUsed="1"/>
+    <w:lsdException w:name="TOC Heading" w:semiHidden="1" w:uiPriority="39" w:unhideWhenUsed="1" w:qFormat="1"/>
+    <w:lsdException w:name="Plain Table 1" w:uiPriority="41"/>
+    <w:lsdException w:name="Plain Table 2" w:uiPriority="42"/>
+    <w:lsdException w:name="Plain Table 3" w:uiPriority="43"/>
+    <w:lsdException w:name="Plain Table 4" w:uiPriority="44"/>
+    <w:lsdException w:name="Plain Table 5" w:uiPriority="45"/>
+    <w:lsdException w:name="Grid Table Light" w:uiPriority="40"/>
+    <w:lsdException w:name="Grid Table 1 Light" w:uiPriority="46"/>
+    <w:lsdException w:name="Grid Table 2" w:uiPriority="47"/>
+    <w:lsdException w:name="Grid Table 3" w:uiPriority="48"/>
+    <w:lsdException w:name="Grid Table 4" w:uiPriority="49"/>
+    <w:lsdException w:name="Grid Table 5 Dark" w:uiPriority="50"/>
+    <w:lsdException w:name="Grid Table 6 Colorful" w:uiPriority="51"/>
+    <w:lsdException w:name="Grid Table 7 Colorful" w:uiPriority="52"/>
+    <w:lsdException w:name="Grid Table 1 Light Accent 1" w:uiPriority="46"/>
+    <w:lsdException w:name="Grid Table 2 Accent 1" w:uiPriority="47"/>
+    <w:lsdException w:name="Grid Table 3 Accent 1" w:uiPriority="48"/>
+    <w:lsdException w:name="Grid Table 4 Accent 1" w:uiPriority="49"/>
+    <w:lsdException w:name="Grid Table 5 Dark Accent 1" w:uiPriority="50"/>
+    <w:lsdException w:name="Grid Table 6 Colorful Accent 1" w:uiPriority="51"/>
+    <w:lsdException w:name="Grid Table 7 Colorful Accent 1" w:uiPriority="52"/>
+    <w:lsdException w:name="Grid Table 1 Light Accent 2" w:uiPriority="46"/>
+    <w:lsdException w:name="Grid Table 2 Accent 2" w:uiPriority="47"/>
+    <w:lsdException w:name="Grid Table 3 Accent 2" w:uiPriority="48"/>
+    <w:lsdException w:name="Grid Table 4 Accent 2" w:uiPriority="49"/>
+    <w:lsdException w:name="Grid Table 5 Dark Accent 2" w:uiPriority="50"/>
+    <w:lsdException w:name="Grid Table 6 Colorful Accent 2" w:uiPriority="51"/>
+    <w:lsdException w:name="Grid Table 7 Colorful Accent 2" w:uiPriority="52"/>
+    <w:lsdException w:name="Grid Table 1 Light Accent 3" w:uiPriority="46"/>
+    <w:lsdException w:name="Grid Table 2 Accent 3" w:uiPriority="47"/>
+    <w:lsdException w:name="Grid Table 3 Accent 3" w:uiPriority="48"/>
+    <w:lsdException w:name="Grid Table 4 Accent 3" w:uiPriority="49"/>
+    <w:lsdException w:name="Grid Table 5 Dark Accent 3" w:uiPriority="50"/>
+    <w:lsdException w:name="Grid Table 6 Colorful Accent 3" w:uiPriority="51"/>
+    <w:lsdException w:name="Grid Table 7 Colorful Accent 3" w:uiPriority="52"/>
+    <w:lsdException w:name="Grid Table 1 Light Accent 4" w:uiPriority="46"/>
+    <w:lsdException w:name="Grid Table 2 Accent 4" w:uiPriority="47"/>
+    <w:lsdException w:name="Grid Table 3 Accent 4" w:uiPriority="48"/>
+    <w:lsdException w:name="Grid Table 4 Accent 4" w:uiPriority="49"/>
+    <w:lsdException w:name="Grid Table 5 Dark Accent 4" w:uiPriority="50"/>
+    <w:lsdException w:name="Grid Table 6 Colorful Accent 4" w:uiPriority="51"/>
+    <w:lsdException w:name="Grid Table 7 Colorful Accent 4" w:uiPriority="52"/>
+    <w:lsdException w:name="Grid Table 1 Light Accent 5" w:uiPriority="46"/>
+    <w:lsdException w:name="Grid Table 2 Accent 5" w:uiPriority="47"/>
+    <w:lsdException w:name="Grid Table 3 Accent 5" w:uiPriority="48"/>
+    <w:lsdException w:name="Grid Table 4 Accent 5" w:uiPriority="49"/>
+    <w:lsdException w:name="Grid Table 5 Dark Accent 5" w:uiPriority="50"/>
+    <w:lsdException w:name="Grid Table 6 Colorful Accent 5" w:uiPriority="51"/>
+    <w:lsdException w:name="Grid Table 7 Colorful Accent 5" w:uiPriority="52"/>
+    <w:lsdException w:name="Grid Table 1 Light Accent 6" w:uiPriority="46"/>
+    <w:lsdException w:name="Grid Table 2 Accent 6" w:uiPriority="47"/>
+    <w:lsdException w:name="Grid Table 3 Accent 6" w:uiPriority="48"/>
+    <w:lsdException w:name="Grid Table 4 Accent 6" w:uiPriority="49"/>
+    <w:lsdException w:name="Grid Table 5 Dark Accent 6" w:uiPriority="50"/>
+    <w:lsdException w:name="Grid Table 6 Colorful Accent 6" w:uiPriority="51"/>
+    <w:lsdException w:name="Grid Table 7 Colorful Accent 6" w:uiPriority="52"/>
+    <w:lsdException w:name="List Table 1 Light" w:uiPriority="46"/>
+    <w:lsdException w:name="List Table 2" w:uiPriority="47"/>
+    <w:lsdException w:name="List Table 3" w:uiPriority="48"/>
+    <w:lsdException w:name="List Table 4" w:uiPriority="49"/>
+    <w:lsdException w:name="List Table 5 Dark" w:uiPriority="50"/>
+    <w:lsdException w:name="List Table 6 Colorful" w:uiPriority="51"/>
+    <w:lsdException w:name="List Table 7 Colorful" w:uiPriority="52"/>
+    <w:lsdException w:name="List Table 1 Light Accent 1" w:uiPriority="46"/>
+    <w:lsdException w:name="List Table 2 Accent 1" w:uiPriority="47"/>
+    <w:lsdException w:name="List Table 3 Accent 1" w:uiPriority="48"/>
+    <w:lsdException w:name="List Table 4 Accent 1" w:uiPriority="49"/>
+    <w:lsdException w:name="List Table 5 Dark Accent 1" w:uiPriority="50"/>
+    <w:lsdException w:name="List Table 6 Colorful Accent 1" w:uiPriority="51"/>
+    <w:lsdException w:name="List Table 7 Colorful Accent 1" w:uiPriority="52"/>
+    <w:lsdException w:name="List Table 1 Light Accent 2" w:uiPriority="46"/>
+    <w:lsdException w:name="List Table 2 Accent 2" w:uiPriority="47"/>
+    <w:lsdException w:name="List Table 3 Accent 2" w:uiPriority="48"/>
+    <w:lsdException w:name="List Table 4 Accent 2" w:uiPriority="49"/>
+    <w:lsdException w:name="List Table 5 Dark Accent 2" w:uiPriority="50"/>
+    <w:lsdException w:name="List Table 6 Colorful Accent 2" w:uiPriority="51"/>
+    <w:lsdException w:name="List Table 7 Colorful Accent 2" w:uiPriority="52"/>
+    <w:lsdException w:name="List Table 1 Light Accent 3" w:uiPriority="46"/>
+    <w:lsdException w:name="List Table 2 Accent 3" w:uiPriority="47"/>
+    <w:lsdException w:name="List Table 3 Accent 3" w:uiPriority="48"/>
+    <w:lsdException w:name="List Table 4 Accent 3" w:uiPriority="49"/>
+    <w:lsdException w:name="List Table 5 Dark Accent 3" w:uiPriority="50"/>
+    <w:lsdException w:name="List Table 6 Colorful Accent 3" w:uiPriority="51"/>
+    <w:lsdException w:name="List Table 7 Colorful Accent 3" w:uiPriority="52"/>
+    <w:lsdException w:name="List Table 1 Light Accent 4" w:uiPriority="46"/>
+    <w:lsdException w:name="List Table 2 Accent 4" w:uiPriority="47"/>
+    <w:lsdException w:name="List Table 3 Accent 4" w:uiPriority="48"/>
+    <w:lsdException w:name="List Table 4 Accent 4" w:uiPriority="49"/>
+    <w:lsdException w:name="List Table 5 Dark Accent 4" w:uiPriority="50"/>
+    <w:lsdException w:name="List Table 6 Colorful Accent 4" w:uiPriority="51"/>
+    <w:lsdException w:name="List Table 7 Colorful Accent 4" w:uiPriority="52"/>
+    <w:lsdException w:name="List Table 1 Light Accent 5" w:uiPriority="46"/>
+    <w:lsdException w:name="List Table 2 Accent 5" w:uiPriority="47"/>
+    <w:lsdException w:name="List Table 3 Accent 5" w:uiPriority="48"/>
+    <w:lsdException w:name="List Table 4 Accent 5" w:uiPriority="49"/>
+    <w:lsdException w:name="List Table 5 Dark Accent 5" w:uiPriority="50"/>
+    <w:lsdException w:name="List Table 6 Colorful Accent 5" w:uiPriority="51"/>
+    <w:lsdException w:name="List Table 7 Colorful Accent 5" w:uiPriority="52"/>
+    <w:lsdException w:name="List Table 1 Light Accent 6" w:uiPriority="46"/>
+    <w:lsdException w:name="List Table 2 Accent 6" w:uiPriority="47"/>
+    <w:lsdException w:name="List Table 3 Accent 6" w:uiPriority="48"/>
+    <w:lsdException w:name="List Table 4 Accent 6" w:uiPriority="49"/>
+    <w:lsdException w:name="List Table 5 Dark Accent 6" w:uiPriority="50"/>
+    <w:lsdException w:name="List Table 6 Colorful Accent 6" w:uiPriority="51"/>
+    <w:lsdException w:name="List Table 7 Colorful Accent 6" w:uiPriority="52"/>
   </w:latentStyles>
   <w:style w:type="paragraph" w:default="1" w:styleId="Normalny">
     <w:name w:val="Normal"/>
     <w:qFormat/>
-    <w:rsid w:val="002C0E58"/>
   </w:style>
   <w:style w:type="paragraph" w:styleId="Nagwek1">
     <w:name w:val="heading 1"/>
@@ -5875,7 +6183,6 @@
       <w:bCs/>
       <w:sz w:val="36"/>
       <w:szCs w:val="36"/>
-      <w:lang w:eastAsia="pl-PL"/>
     </w:rPr>
   </w:style>
   <w:style w:type="character" w:default="1" w:styleId="Domylnaczcionkaakapitu">
@@ -5975,7 +6282,6 @@
       <w:rFonts w:ascii="Times New Roman" w:eastAsia="Times New Roman" w:hAnsi="Times New Roman" w:cs="Times New Roman"/>
       <w:sz w:val="24"/>
       <w:szCs w:val="24"/>
-      <w:lang w:eastAsia="pl-PL"/>
     </w:rPr>
   </w:style>
   <w:style w:type="character" w:customStyle="1" w:styleId="Nagwek2Znak">
@@ -6045,7 +6351,6 @@
       <w:spacing w:after="0" w:line="240" w:lineRule="auto"/>
     </w:pPr>
     <w:tblPr>
-      <w:tblInd w:w="0" w:type="dxa"/>
       <w:tblBorders>
         <w:top w:val="single" w:sz="4" w:space="0" w:color="000000" w:themeColor="text1"/>
         <w:left w:val="single" w:sz="4" w:space="0" w:color="000000" w:themeColor="text1"/>
@@ -6054,12 +6359,6 @@
         <w:insideH w:val="single" w:sz="4" w:space="0" w:color="000000" w:themeColor="text1"/>
         <w:insideV w:val="single" w:sz="4" w:space="0" w:color="000000" w:themeColor="text1"/>
       </w:tblBorders>
-      <w:tblCellMar>
-        <w:top w:w="0" w:type="dxa"/>
-        <w:left w:w="108" w:type="dxa"/>
-        <w:bottom w:w="0" w:type="dxa"/>
-        <w:right w:w="108" w:type="dxa"/>
-      </w:tblCellMar>
     </w:tblPr>
   </w:style>
   <w:style w:type="character" w:styleId="Odwoaniedokomentarza">
@@ -6231,196 +6530,6 @@
     <w:link w:val="Stopka"/>
     <w:uiPriority w:val="99"/>
     <w:rsid w:val="00180B4A"/>
-  </w:style>
-</w:styles>
-</file>
-
-<file path=word/stylesWithEffects.xml><?xml version="1.0" encoding="utf-8"?>
-<w:styles xmlns:wpc="http://schemas.microsoft.com/office/word/2010/wordprocessingCanvas" xmlns:mc="http://schemas.openxmlformats.org/markup-compatibility/2006" xmlns:o="urn:schemas-microsoft-com:office:office" xmlns:r="http://schemas.openxmlformats.org/officeDocument/2006/relationships" xmlns:m="http://schemas.openxmlformats.org/officeDocument/2006/math" xmlns:v="urn:schemas-microsoft-com:vml" xmlns:wp14="http://schemas.microsoft.com/office/word/2010/wordprocessingDrawing" xmlns:wp="http://schemas.openxmlformats.org/drawingml/2006/wordprocessingDrawing" xmlns:w10="urn:schemas-microsoft-com:office:word" xmlns:w="http://schemas.openxmlformats.org/wordprocessingml/2006/main" xmlns:w14="http://schemas.microsoft.com/office/word/2010/wordml" xmlns:wpg="http://schemas.microsoft.com/office/word/2010/wordprocessingGroup" xmlns:wpi="http://schemas.microsoft.com/office/word/2010/wordprocessingInk" xmlns:wne="http://schemas.microsoft.com/office/word/2006/wordml" xmlns:wps="http://schemas.microsoft.com/office/word/2010/wordprocessingShape" mc:Ignorable="w14 wp14">
-  <w:docDefaults>
-    <w:rPrDefault>
-      <w:rPr>
-        <w:rFonts w:asciiTheme="minorHAnsi" w:eastAsiaTheme="minorEastAsia" w:hAnsiTheme="minorHAnsi" w:cstheme="minorBidi"/>
-        <w:sz w:val="22"/>
-        <w:szCs w:val="22"/>
-        <w:lang w:val="pl-PL" w:eastAsia="pl-PL" w:bidi="ar-SA"/>
-      </w:rPr>
-    </w:rPrDefault>
-    <w:pPrDefault>
-      <w:pPr>
-        <w:spacing w:after="200" w:line="276" w:lineRule="auto"/>
-      </w:pPr>
-    </w:pPrDefault>
-  </w:docDefaults>
-  <w:latentStyles w:defLockedState="0" w:defUIPriority="99" w:defSemiHidden="1" w:defUnhideWhenUsed="1" w:defQFormat="0" w:count="267">
-    <w:lsdException w:name="Normal" w:semiHidden="0" w:uiPriority="0" w:unhideWhenUsed="0" w:qFormat="1"/>
-    <w:lsdException w:name="heading 1" w:semiHidden="0" w:uiPriority="9" w:unhideWhenUsed="0" w:qFormat="1"/>
-    <w:lsdException w:name="heading 2" w:uiPriority="9" w:qFormat="1"/>
-    <w:lsdException w:name="heading 3" w:uiPriority="9" w:qFormat="1"/>
-    <w:lsdException w:name="heading 4" w:uiPriority="9" w:qFormat="1"/>
-    <w:lsdException w:name="heading 5" w:uiPriority="9" w:qFormat="1"/>
-    <w:lsdException w:name="heading 6" w:uiPriority="9" w:qFormat="1"/>
-    <w:lsdException w:name="heading 7" w:uiPriority="9" w:qFormat="1"/>
-    <w:lsdException w:name="heading 8" w:uiPriority="9" w:qFormat="1"/>
-    <w:lsdException w:name="heading 9" w:uiPriority="9" w:qFormat="1"/>
-    <w:lsdException w:name="toc 1" w:uiPriority="39"/>
-    <w:lsdException w:name="toc 2" w:uiPriority="39"/>
-    <w:lsdException w:name="toc 3" w:uiPriority="39"/>
-    <w:lsdException w:name="toc 4" w:uiPriority="39"/>
-    <w:lsdException w:name="toc 5" w:uiPriority="39"/>
-    <w:lsdException w:name="toc 6" w:uiPriority="39"/>
-    <w:lsdException w:name="toc 7" w:uiPriority="39"/>
-    <w:lsdException w:name="toc 8" w:uiPriority="39"/>
-    <w:lsdException w:name="toc 9" w:uiPriority="39"/>
-    <w:lsdException w:name="caption" w:uiPriority="35" w:qFormat="1"/>
-    <w:lsdException w:name="Title" w:semiHidden="0" w:uiPriority="10" w:unhideWhenUsed="0" w:qFormat="1"/>
-    <w:lsdException w:name="Default Paragraph Font" w:uiPriority="1"/>
-    <w:lsdException w:name="Subtitle" w:semiHidden="0" w:uiPriority="11" w:unhideWhenUsed="0" w:qFormat="1"/>
-    <w:lsdException w:name="Strong" w:semiHidden="0" w:uiPriority="22" w:unhideWhenUsed="0" w:qFormat="1"/>
-    <w:lsdException w:name="Emphasis" w:semiHidden="0" w:uiPriority="20" w:unhideWhenUsed="0" w:qFormat="1"/>
-    <w:lsdException w:name="Table Grid" w:semiHidden="0" w:uiPriority="59" w:unhideWhenUsed="0"/>
-    <w:lsdException w:name="Placeholder Text" w:unhideWhenUsed="0"/>
-    <w:lsdException w:name="No Spacing" w:semiHidden="0" w:uiPriority="1" w:unhideWhenUsed="0" w:qFormat="1"/>
-    <w:lsdException w:name="Light Shading" w:semiHidden="0" w:uiPriority="60" w:unhideWhenUsed="0"/>
-    <w:lsdException w:name="Light List" w:semiHidden="0" w:uiPriority="61" w:unhideWhenUsed="0"/>
-    <w:lsdException w:name="Light Grid" w:semiHidden="0" w:uiPriority="62" w:unhideWhenUsed="0"/>
-    <w:lsdException w:name="Medium Shading 1" w:semiHidden="0" w:uiPriority="63" w:unhideWhenUsed="0"/>
-    <w:lsdException w:name="Medium Shading 2" w:semiHidden="0" w:uiPriority="64" w:unhideWhenUsed="0"/>
-    <w:lsdException w:name="Medium List 1" w:semiHidden="0" w:uiPriority="65" w:unhideWhenUsed="0"/>
-    <w:lsdException w:name="Medium List 2" w:semiHidden="0" w:uiPriority="66" w:unhideWhenUsed="0"/>
-    <w:lsdException w:name="Medium Grid 1" w:semiHidden="0" w:uiPriority="67" w:unhideWhenUsed="0"/>
-    <w:lsdException w:name="Medium Grid 2" w:semiHidden="0" w:uiPriority="68" w:unhideWhenUsed="0"/>
-    <w:lsdException w:name="Medium Grid 3" w:semiHidden="0" w:uiPriority="69" w:unhideWhenUsed="0"/>
-    <w:lsdException w:name="Dark List" w:semiHidden="0" w:uiPriority="70" w:unhideWhenUsed="0"/>
-    <w:lsdException w:name="Colorful Shading" w:semiHidden="0" w:uiPriority="71" w:unhideWhenUsed="0"/>
-    <w:lsdException w:name="Colorful List" w:semiHidden="0" w:uiPriority="72" w:unhideWhenUsed="0"/>
-    <w:lsdException w:name="Colorful Grid" w:semiHidden="0" w:uiPriority="73" w:unhideWhenUsed="0"/>
-    <w:lsdException w:name="Light Shading Accent 1" w:semiHidden="0" w:uiPriority="60" w:unhideWhenUsed="0"/>
-    <w:lsdException w:name="Light List Accent 1" w:semiHidden="0" w:uiPriority="61" w:unhideWhenUsed="0"/>
-    <w:lsdException w:name="Light Grid Accent 1" w:semiHidden="0" w:uiPriority="62" w:unhideWhenUsed="0"/>
-    <w:lsdException w:name="Medium Shading 1 Accent 1" w:semiHidden="0" w:uiPriority="63" w:unhideWhenUsed="0"/>
-    <w:lsdException w:name="Medium Shading 2 Accent 1" w:semiHidden="0" w:uiPriority="64" w:unhideWhenUsed="0"/>
-    <w:lsdException w:name="Medium List 1 Accent 1" w:semiHidden="0" w:uiPriority="65" w:unhideWhenUsed="0"/>
-    <w:lsdException w:name="Revision" w:unhideWhenUsed="0"/>
-    <w:lsdException w:name="List Paragraph" w:semiHidden="0" w:uiPriority="34" w:unhideWhenUsed="0" w:qFormat="1"/>
-    <w:lsdException w:name="Quote" w:semiHidden="0" w:uiPriority="29" w:unhideWhenUsed="0" w:qFormat="1"/>
-    <w:lsdException w:name="Intense Quote" w:semiHidden="0" w:uiPriority="30" w:unhideWhenUsed="0" w:qFormat="1"/>
-    <w:lsdException w:name="Medium List 2 Accent 1" w:semiHidden="0" w:uiPriority="66" w:unhideWhenUsed="0"/>
-    <w:lsdException w:name="Medium Grid 1 Accent 1" w:semiHidden="0" w:uiPriority="67" w:unhideWhenUsed="0"/>
-    <w:lsdException w:name="Medium Grid 2 Accent 1" w:semiHidden="0" w:uiPriority="68" w:unhideWhenUsed="0"/>
-    <w:lsdException w:name="Medium Grid 3 Accent 1" w:semiHidden="0" w:uiPriority="69" w:unhideWhenUsed="0"/>
-    <w:lsdException w:name="Dark List Accent 1" w:semiHidden="0" w:uiPriority="70" w:unhideWhenUsed="0"/>
-    <w:lsdException w:name="Colorful Shading Accent 1" w:semiHidden="0" w:uiPriority="71" w:unhideWhenUsed="0"/>
-    <w:lsdException w:name="Colorful List Accent 1" w:semiHidden="0" w:uiPriority="72" w:unhideWhenUsed="0"/>
-    <w:lsdException w:name="Colorful Grid Accent 1" w:semiHidden="0" w:uiPriority="73" w:unhideWhenUsed="0"/>
-    <w:lsdException w:name="Light Shading Accent 2" w:semiHidden="0" w:uiPriority="60" w:unhideWhenUsed="0"/>
-    <w:lsdException w:name="Light List Accent 2" w:semiHidden="0" w:uiPriority="61" w:unhideWhenUsed="0"/>
-    <w:lsdException w:name="Light Grid Accent 2" w:semiHidden="0" w:uiPriority="62" w:unhideWhenUsed="0"/>
-    <w:lsdException w:name="Medium Shading 1 Accent 2" w:semiHidden="0" w:uiPriority="63" w:unhideWhenUsed="0"/>
-    <w:lsdException w:name="Medium Shading 2 Accent 2" w:semiHidden="0" w:uiPriority="64" w:unhideWhenUsed="0"/>
-    <w:lsdException w:name="Medium List 1 Accent 2" w:semiHidden="0" w:uiPriority="65" w:unhideWhenUsed="0"/>
-    <w:lsdException w:name="Medium List 2 Accent 2" w:semiHidden="0" w:uiPriority="66" w:unhideWhenUsed="0"/>
-    <w:lsdException w:name="Medium Grid 1 Accent 2" w:semiHidden="0" w:uiPriority="67" w:unhideWhenUsed="0"/>
-    <w:lsdException w:name="Medium Grid 2 Accent 2" w:semiHidden="0" w:uiPriority="68" w:unhideWhenUsed="0"/>
-    <w:lsdException w:name="Medium Grid 3 Accent 2" w:semiHidden="0" w:uiPriority="69" w:unhideWhenUsed="0"/>
-    <w:lsdException w:name="Dark List Accent 2" w:semiHidden="0" w:uiPriority="70" w:unhideWhenUsed="0"/>
-    <w:lsdException w:name="Colorful Shading Accent 2" w:semiHidden="0" w:uiPriority="71" w:unhideWhenUsed="0"/>
-    <w:lsdException w:name="Colorful List Accent 2" w:semiHidden="0" w:uiPriority="72" w:unhideWhenUsed="0"/>
-    <w:lsdException w:name="Colorful Grid Accent 2" w:semiHidden="0" w:uiPriority="73" w:unhideWhenUsed="0"/>
-    <w:lsdException w:name="Light Shading Accent 3" w:semiHidden="0" w:uiPriority="60" w:unhideWhenUsed="0"/>
-    <w:lsdException w:name="Light List Accent 3" w:semiHidden="0" w:uiPriority="61" w:unhideWhenUsed="0"/>
-    <w:lsdException w:name="Light Grid Accent 3" w:semiHidden="0" w:uiPriority="62" w:unhideWhenUsed="0"/>
-    <w:lsdException w:name="Medium Shading 1 Accent 3" w:semiHidden="0" w:uiPriority="63" w:unhideWhenUsed="0"/>
-    <w:lsdException w:name="Medium Shading 2 Accent 3" w:semiHidden="0" w:uiPriority="64" w:unhideWhenUsed="0"/>
-    <w:lsdException w:name="Medium List 1 Accent 3" w:semiHidden="0" w:uiPriority="65" w:unhideWhenUsed="0"/>
-    <w:lsdException w:name="Medium List 2 Accent 3" w:semiHidden="0" w:uiPriority="66" w:unhideWhenUsed="0"/>
-    <w:lsdException w:name="Medium Grid 1 Accent 3" w:semiHidden="0" w:uiPriority="67" w:unhideWhenUsed="0"/>
-    <w:lsdException w:name="Medium Grid 2 Accent 3" w:semiHidden="0" w:uiPriority="68" w:unhideWhenUsed="0"/>
-    <w:lsdException w:name="Medium Grid 3 Accent 3" w:semiHidden="0" w:uiPriority="69" w:unhideWhenUsed="0"/>
-    <w:lsdException w:name="Dark List Accent 3" w:semiHidden="0" w:uiPriority="70" w:unhideWhenUsed="0"/>
-    <w:lsdException w:name="Colorful Shading Accent 3" w:semiHidden="0" w:uiPriority="71" w:unhideWhenUsed="0"/>
-    <w:lsdException w:name="Colorful List Accent 3" w:semiHidden="0" w:uiPriority="72" w:unhideWhenUsed="0"/>
-    <w:lsdException w:name="Colorful Grid Accent 3" w:semiHidden="0" w:uiPriority="73" w:unhideWhenUsed="0"/>
-    <w:lsdException w:name="Light Shading Accent 4" w:semiHidden="0" w:uiPriority="60" w:unhideWhenUsed="0"/>
-    <w:lsdException w:name="Light List Accent 4" w:semiHidden="0" w:uiPriority="61" w:unhideWhenUsed="0"/>
-    <w:lsdException w:name="Light Grid Accent 4" w:semiHidden="0" w:uiPriority="62" w:unhideWhenUsed="0"/>
-    <w:lsdException w:name="Medium Shading 1 Accent 4" w:semiHidden="0" w:uiPriority="63" w:unhideWhenUsed="0"/>
-    <w:lsdException w:name="Medium Shading 2 Accent 4" w:semiHidden="0" w:uiPriority="64" w:unhideWhenUsed="0"/>
-    <w:lsdException w:name="Medium List 1 Accent 4" w:semiHidden="0" w:uiPriority="65" w:unhideWhenUsed="0"/>
-    <w:lsdException w:name="Medium List 2 Accent 4" w:semiHidden="0" w:uiPriority="66" w:unhideWhenUsed="0"/>
-    <w:lsdException w:name="Medium Grid 1 Accent 4" w:semiHidden="0" w:uiPriority="67" w:unhideWhenUsed="0"/>
-    <w:lsdException w:name="Medium Grid 2 Accent 4" w:semiHidden="0" w:uiPriority="68" w:unhideWhenUsed="0"/>
-    <w:lsdException w:name="Medium Grid 3 Accent 4" w:semiHidden="0" w:uiPriority="69" w:unhideWhenUsed="0"/>
-    <w:lsdException w:name="Dark List Accent 4" w:semiHidden="0" w:uiPriority="70" w:unhideWhenUsed="0"/>
-    <w:lsdException w:name="Colorful Shading Accent 4" w:semiHidden="0" w:uiPriority="71" w:unhideWhenUsed="0"/>
-    <w:lsdException w:name="Colorful List Accent 4" w:semiHidden="0" w:uiPriority="72" w:unhideWhenUsed="0"/>
-    <w:lsdException w:name="Colorful Grid Accent 4" w:semiHidden="0" w:uiPriority="73" w:unhideWhenUsed="0"/>
-    <w:lsdException w:name="Light Shading Accent 5" w:semiHidden="0" w:uiPriority="60" w:unhideWhenUsed="0"/>
-    <w:lsdException w:name="Light List Accent 5" w:semiHidden="0" w:uiPriority="61" w:unhideWhenUsed="0"/>
-    <w:lsdException w:name="Light Grid Accent 5" w:semiHidden="0" w:uiPriority="62" w:unhideWhenUsed="0"/>
-    <w:lsdException w:name="Medium Shading 1 Accent 5" w:semiHidden="0" w:uiPriority="63" w:unhideWhenUsed="0"/>
-    <w:lsdException w:name="Medium Shading 2 Accent 5" w:semiHidden="0" w:uiPriority="64" w:unhideWhenUsed="0"/>
-    <w:lsdException w:name="Medium List 1 Accent 5" w:semiHidden="0" w:uiPriority="65" w:unhideWhenUsed="0"/>
-    <w:lsdException w:name="Medium List 2 Accent 5" w:semiHidden="0" w:uiPriority="66" w:unhideWhenUsed="0"/>
-    <w:lsdException w:name="Medium Grid 1 Accent 5" w:semiHidden="0" w:uiPriority="67" w:unhideWhenUsed="0"/>
-    <w:lsdException w:name="Medium Grid 2 Accent 5" w:semiHidden="0" w:uiPriority="68" w:unhideWhenUsed="0"/>
-    <w:lsdException w:name="Medium Grid 3 Accent 5" w:semiHidden="0" w:uiPriority="69" w:unhideWhenUsed="0"/>
-    <w:lsdException w:name="Dark List Accent 5" w:semiHidden="0" w:uiPriority="70" w:unhideWhenUsed="0"/>
-    <w:lsdException w:name="Colorful Shading Accent 5" w:semiHidden="0" w:uiPriority="71" w:unhideWhenUsed="0"/>
-    <w:lsdException w:name="Colorful List Accent 5" w:semiHidden="0" w:uiPriority="72" w:unhideWhenUsed="0"/>
-    <w:lsdException w:name="Colorful Grid Accent 5" w:semiHidden="0" w:uiPriority="73" w:unhideWhenUsed="0"/>
-    <w:lsdException w:name="Light Shading Accent 6" w:semiHidden="0" w:uiPriority="60" w:unhideWhenUsed="0"/>
-    <w:lsdException w:name="Light List Accent 6" w:semiHidden="0" w:uiPriority="61" w:unhideWhenUsed="0"/>
-    <w:lsdException w:name="Light Grid Accent 6" w:semiHidden="0" w:uiPriority="62" w:unhideWhenUsed="0"/>
-    <w:lsdException w:name="Medium Shading 1 Accent 6" w:semiHidden="0" w:uiPriority="63" w:unhideWhenUsed="0"/>
-    <w:lsdException w:name="Medium Shading 2 Accent 6" w:semiHidden="0" w:uiPriority="64" w:unhideWhenUsed="0"/>
-    <w:lsdException w:name="Medium List 1 Accent 6" w:semiHidden="0" w:uiPriority="65" w:unhideWhenUsed="0"/>
-    <w:lsdException w:name="Medium List 2 Accent 6" w:semiHidden="0" w:uiPriority="66" w:unhideWhenUsed="0"/>
-    <w:lsdException w:name="Medium Grid 1 Accent 6" w:semiHidden="0" w:uiPriority="67" w:unhideWhenUsed="0"/>
-    <w:lsdException w:name="Medium Grid 2 Accent 6" w:semiHidden="0" w:uiPriority="68" w:unhideWhenUsed="0"/>
-    <w:lsdException w:name="Medium Grid 3 Accent 6" w:semiHidden="0" w:uiPriority="69" w:unhideWhenUsed="0"/>
-    <w:lsdException w:name="Dark List Accent 6" w:semiHidden="0" w:uiPriority="70" w:unhideWhenUsed="0"/>
-    <w:lsdException w:name="Colorful Shading Accent 6" w:semiHidden="0" w:uiPriority="71" w:unhideWhenUsed="0"/>
-    <w:lsdException w:name="Colorful List Accent 6" w:semiHidden="0" w:uiPriority="72" w:unhideWhenUsed="0"/>
-    <w:lsdException w:name="Colorful Grid Accent 6" w:semiHidden="0" w:uiPriority="73" w:unhideWhenUsed="0"/>
-    <w:lsdException w:name="Subtle Emphasis" w:semiHidden="0" w:uiPriority="19" w:unhideWhenUsed="0" w:qFormat="1"/>
-    <w:lsdException w:name="Intense Emphasis" w:semiHidden="0" w:uiPriority="21" w:unhideWhenUsed="0" w:qFormat="1"/>
-    <w:lsdException w:name="Subtle Reference" w:semiHidden="0" w:uiPriority="31" w:unhideWhenUsed="0" w:qFormat="1"/>
-    <w:lsdException w:name="Intense Reference" w:semiHidden="0" w:uiPriority="32" w:unhideWhenUsed="0" w:qFormat="1"/>
-    <w:lsdException w:name="Book Title" w:semiHidden="0" w:uiPriority="33" w:unhideWhenUsed="0" w:qFormat="1"/>
-    <w:lsdException w:name="Bibliography" w:uiPriority="37"/>
-    <w:lsdException w:name="TOC Heading" w:uiPriority="39" w:qFormat="1"/>
-  </w:latentStyles>
-  <w:style w:type="paragraph" w:default="1" w:styleId="Normalny">
-    <w:name w:val="Normal"/>
-    <w:qFormat/>
-  </w:style>
-  <w:style w:type="character" w:default="1" w:styleId="Domylnaczcionkaakapitu">
-    <w:name w:val="Default Paragraph Font"/>
-    <w:uiPriority w:val="1"/>
-    <w:semiHidden/>
-    <w:unhideWhenUsed/>
-  </w:style>
-  <w:style w:type="table" w:default="1" w:styleId="Standardowy">
-    <w:name w:val="Normal Table"/>
-    <w:uiPriority w:val="99"/>
-    <w:semiHidden/>
-    <w:unhideWhenUsed/>
-    <w:tblPr>
-      <w:tblInd w:w="0" w:type="dxa"/>
-      <w:tblCellMar>
-        <w:top w:w="0" w:type="dxa"/>
-        <w:left w:w="108" w:type="dxa"/>
-        <w:bottom w:w="0" w:type="dxa"/>
-        <w:right w:w="108" w:type="dxa"/>
-      </w:tblCellMar>
-    </w:tblPr>
-  </w:style>
-  <w:style w:type="numbering" w:default="1" w:styleId="Bezlisty">
-    <w:name w:val="No List"/>
-    <w:uiPriority w:val="99"/>
-    <w:semiHidden/>
-    <w:unhideWhenUsed/>
   </w:style>
 </w:styles>
 </file>
@@ -6713,7 +6822,7 @@
 </file>
 
 <file path=customXml/itemProps1.xml><?xml version="1.0" encoding="utf-8"?>
-<ds:datastoreItem xmlns:ds="http://schemas.openxmlformats.org/officeDocument/2006/customXml" ds:itemID="{1A7AEA10-22DA-4BBC-9013-F5D976BAD1A3}">
+<ds:datastoreItem xmlns:ds="http://schemas.openxmlformats.org/officeDocument/2006/customXml" ds:itemID="{F2D26990-2993-4834-A2FA-25F691951217}">
   <ds:schemaRefs>
     <ds:schemaRef ds:uri="http://schemas.openxmlformats.org/officeDocument/2006/bibliography"/>
   </ds:schemaRefs>

</xml_diff>